<commit_message>
cansim summary stats: farm tech use, crop areas and farm succession plan
</commit_message>
<xml_diff>
--- a/output/demo_summ_converted.docx
+++ b/output/demo_summ_converted.docx
@@ -10,7 +10,7 @@
         <w:tblLook w:firstRow="1" w:lastRow="0" w:firstColumn="0" w:lastColumn="0" w:noHBand="0" w:noVBand="1"/>
       </w:tblPr>
       <w:tblGrid>
-        <w:gridCol w:w="2819"/>
+        <w:gridCol w:w="3273"/>
         <w:gridCol w:w="778"/>
         <w:gridCol w:w="1432"/>
         <w:gridCol w:w="1352"/>
@@ -176,7 +176,6 @@
             <w:r xmlns:w="http://schemas.openxmlformats.org/wordprocessingml/2006/main" xmlns:wp="http://schemas.openxmlformats.org/drawingml/2006/wordprocessingDrawing" xmlns:r="http://schemas.openxmlformats.org/officeDocument/2006/relationships" xmlns:w14="http://schemas.microsoft.com/office/word/2010/wordml">
               <w:rPr>
                 <w:rFonts w:ascii="Arial" w:hAnsi="Arial" w:eastAsia="Arial" w:cs="Arial"/>
-                <w:b/>
                 <w:sz w:val="22"/>
                 <w:szCs w:val="22"/>
                 <w:color w:val="000000"/>
@@ -543,7 +542,6 @@
             <w:r xmlns:w="http://schemas.openxmlformats.org/wordprocessingml/2006/main" xmlns:wp="http://schemas.openxmlformats.org/drawingml/2006/wordprocessingDrawing" xmlns:r="http://schemas.openxmlformats.org/officeDocument/2006/relationships" xmlns:w14="http://schemas.microsoft.com/office/word/2010/wordml">
               <w:rPr>
                 <w:rFonts w:ascii="Arial" w:hAnsi="Arial" w:eastAsia="Arial" w:cs="Arial"/>
-                <w:b/>
                 <w:sz w:val="22"/>
                 <w:szCs w:val="22"/>
                 <w:color w:val="000000"/>
@@ -1032,12 +1030,11 @@
             <w:r xmlns:w="http://schemas.openxmlformats.org/wordprocessingml/2006/main" xmlns:wp="http://schemas.openxmlformats.org/drawingml/2006/wordprocessingDrawing" xmlns:r="http://schemas.openxmlformats.org/officeDocument/2006/relationships" xmlns:w14="http://schemas.microsoft.com/office/word/2010/wordml">
               <w:rPr>
                 <w:rFonts w:ascii="Arial" w:hAnsi="Arial" w:eastAsia="Arial" w:cs="Arial"/>
-                <w:b/>
-                <w:sz w:val="22"/>
-                <w:szCs w:val="22"/>
-                <w:color w:val="000000"/>
-              </w:rPr>
-              <w:t xml:space="preserve">sex</w:t>
+                <w:sz w:val="22"/>
+                <w:szCs w:val="22"/>
+                <w:color w:val="000000"/>
+              </w:rPr>
+              <w:t xml:space="preserve">nolandwithwetlandconfchoice</w:t>
             </w:r>
           </w:p>
         </w:tc>
@@ -1095,36 +1092,36 @@
                 <w:szCs w:val="22"/>
                 <w:color w:val="000000"/>
               </w:rPr>
-              <w:t xml:space="preserve">356 (95%)</w:t>
-            </w:r>
-          </w:p>
-        </w:tc>
-        <w:tc>
-          <w:tcPr>
-            <w:tcBorders/>
-            <w:shd w:val="clear" w:color="auto" w:fill="FFFFFF"/>
-            <w:tcMar>
-              <w:top w:w="0" w:type="dxa"/>
-              <w:bottom w:w="0" w:type="dxa"/>
-              <w:left w:w="0" w:type="dxa"/>
-              <w:right w:w="0" w:type="dxa"/>
-            </w:tcMar>
-            <w:vAlign w:val="center"/>
-          </w:tcPr>
-          <w:p>
-            <w:pPr>
-              <w:jc w:val="center"/>
-              <w:spacing w:after="100" w:before="100" w:line="240"/>
-              <w:ind w:firstLine="0" w:left="100" w:right="100"/>
-            </w:pPr>
-            <w:r xmlns:w="http://schemas.openxmlformats.org/wordprocessingml/2006/main" xmlns:wp="http://schemas.openxmlformats.org/drawingml/2006/wordprocessingDrawing" xmlns:r="http://schemas.openxmlformats.org/officeDocument/2006/relationships" xmlns:w14="http://schemas.microsoft.com/office/word/2010/wordml">
-              <w:rPr>
-                <w:rFonts w:ascii="Arial" w:hAnsi="Arial" w:eastAsia="Arial" w:cs="Arial"/>
-                <w:sz w:val="22"/>
-                <w:szCs w:val="22"/>
-                <w:color w:val="000000"/>
-              </w:rPr>
-              <w:t xml:space="preserve">78 (94%)</w:t>
+              <w:t xml:space="preserve">10 (2.7%)</w:t>
+            </w:r>
+          </w:p>
+        </w:tc>
+        <w:tc>
+          <w:tcPr>
+            <w:tcBorders/>
+            <w:shd w:val="clear" w:color="auto" w:fill="FFFFFF"/>
+            <w:tcMar>
+              <w:top w:w="0" w:type="dxa"/>
+              <w:bottom w:w="0" w:type="dxa"/>
+              <w:left w:w="0" w:type="dxa"/>
+              <w:right w:w="0" w:type="dxa"/>
+            </w:tcMar>
+            <w:vAlign w:val="center"/>
+          </w:tcPr>
+          <w:p>
+            <w:pPr>
+              <w:jc w:val="center"/>
+              <w:spacing w:after="100" w:before="100" w:line="240"/>
+              <w:ind w:firstLine="0" w:left="100" w:right="100"/>
+            </w:pPr>
+            <w:r xmlns:w="http://schemas.openxmlformats.org/wordprocessingml/2006/main" xmlns:wp="http://schemas.openxmlformats.org/drawingml/2006/wordprocessingDrawing" xmlns:r="http://schemas.openxmlformats.org/officeDocument/2006/relationships" xmlns:w14="http://schemas.microsoft.com/office/word/2010/wordml">
+              <w:rPr>
+                <w:rFonts w:ascii="Arial" w:hAnsi="Arial" w:eastAsia="Arial" w:cs="Arial"/>
+                <w:sz w:val="22"/>
+                <w:szCs w:val="22"/>
+                <w:color w:val="000000"/>
+              </w:rPr>
+              <w:t xml:space="preserve">2 (2.4%)</w:t>
             </w:r>
           </w:p>
         </w:tc>
@@ -1155,12 +1152,11 @@
             <w:r xmlns:w="http://schemas.openxmlformats.org/wordprocessingml/2006/main" xmlns:wp="http://schemas.openxmlformats.org/drawingml/2006/wordprocessingDrawing" xmlns:r="http://schemas.openxmlformats.org/officeDocument/2006/relationships" xmlns:w14="http://schemas.microsoft.com/office/word/2010/wordml">
               <w:rPr>
                 <w:rFonts w:ascii="Arial" w:hAnsi="Arial" w:eastAsia="Arial" w:cs="Arial"/>
-                <w:b/>
-                <w:sz w:val="22"/>
-                <w:szCs w:val="22"/>
-                <w:color w:val="000000"/>
-              </w:rPr>
-              <w:t xml:space="preserve">age_18_24</w:t>
+                <w:sz w:val="22"/>
+                <w:szCs w:val="22"/>
+                <w:color w:val="000000"/>
+              </w:rPr>
+              <w:t xml:space="preserve">sex</w:t>
             </w:r>
           </w:p>
         </w:tc>
@@ -1218,36 +1214,36 @@
                 <w:szCs w:val="22"/>
                 <w:color w:val="000000"/>
               </w:rPr>
-              <w:t xml:space="preserve">0 (0%)</w:t>
-            </w:r>
-          </w:p>
-        </w:tc>
-        <w:tc>
-          <w:tcPr>
-            <w:tcBorders/>
-            <w:shd w:val="clear" w:color="auto" w:fill="FFFFFF"/>
-            <w:tcMar>
-              <w:top w:w="0" w:type="dxa"/>
-              <w:bottom w:w="0" w:type="dxa"/>
-              <w:left w:w="0" w:type="dxa"/>
-              <w:right w:w="0" w:type="dxa"/>
-            </w:tcMar>
-            <w:vAlign w:val="center"/>
-          </w:tcPr>
-          <w:p>
-            <w:pPr>
-              <w:jc w:val="center"/>
-              <w:spacing w:after="100" w:before="100" w:line="240"/>
-              <w:ind w:firstLine="0" w:left="100" w:right="100"/>
-            </w:pPr>
-            <w:r xmlns:w="http://schemas.openxmlformats.org/wordprocessingml/2006/main" xmlns:wp="http://schemas.openxmlformats.org/drawingml/2006/wordprocessingDrawing" xmlns:r="http://schemas.openxmlformats.org/officeDocument/2006/relationships" xmlns:w14="http://schemas.microsoft.com/office/word/2010/wordml">
-              <w:rPr>
-                <w:rFonts w:ascii="Arial" w:hAnsi="Arial" w:eastAsia="Arial" w:cs="Arial"/>
-                <w:sz w:val="22"/>
-                <w:szCs w:val="22"/>
-                <w:color w:val="000000"/>
-              </w:rPr>
-              <w:t xml:space="preserve">1 (1.2%)</w:t>
+              <w:t xml:space="preserve">356 (95%)</w:t>
+            </w:r>
+          </w:p>
+        </w:tc>
+        <w:tc>
+          <w:tcPr>
+            <w:tcBorders/>
+            <w:shd w:val="clear" w:color="auto" w:fill="FFFFFF"/>
+            <w:tcMar>
+              <w:top w:w="0" w:type="dxa"/>
+              <w:bottom w:w="0" w:type="dxa"/>
+              <w:left w:w="0" w:type="dxa"/>
+              <w:right w:w="0" w:type="dxa"/>
+            </w:tcMar>
+            <w:vAlign w:val="center"/>
+          </w:tcPr>
+          <w:p>
+            <w:pPr>
+              <w:jc w:val="center"/>
+              <w:spacing w:after="100" w:before="100" w:line="240"/>
+              <w:ind w:firstLine="0" w:left="100" w:right="100"/>
+            </w:pPr>
+            <w:r xmlns:w="http://schemas.openxmlformats.org/wordprocessingml/2006/main" xmlns:wp="http://schemas.openxmlformats.org/drawingml/2006/wordprocessingDrawing" xmlns:r="http://schemas.openxmlformats.org/officeDocument/2006/relationships" xmlns:w14="http://schemas.microsoft.com/office/word/2010/wordml">
+              <w:rPr>
+                <w:rFonts w:ascii="Arial" w:hAnsi="Arial" w:eastAsia="Arial" w:cs="Arial"/>
+                <w:sz w:val="22"/>
+                <w:szCs w:val="22"/>
+                <w:color w:val="000000"/>
+              </w:rPr>
+              <w:t xml:space="preserve">78 (94%)</w:t>
             </w:r>
           </w:p>
         </w:tc>
@@ -1278,12 +1274,11 @@
             <w:r xmlns:w="http://schemas.openxmlformats.org/wordprocessingml/2006/main" xmlns:wp="http://schemas.openxmlformats.org/drawingml/2006/wordprocessingDrawing" xmlns:r="http://schemas.openxmlformats.org/officeDocument/2006/relationships" xmlns:w14="http://schemas.microsoft.com/office/word/2010/wordml">
               <w:rPr>
                 <w:rFonts w:ascii="Arial" w:hAnsi="Arial" w:eastAsia="Arial" w:cs="Arial"/>
-                <w:b/>
-                <w:sz w:val="22"/>
-                <w:szCs w:val="22"/>
-                <w:color w:val="000000"/>
-              </w:rPr>
-              <w:t xml:space="preserve">age_25_34</w:t>
+                <w:sz w:val="22"/>
+                <w:szCs w:val="22"/>
+                <w:color w:val="000000"/>
+              </w:rPr>
+              <w:t xml:space="preserve">age_18_24</w:t>
             </w:r>
           </w:p>
         </w:tc>
@@ -1341,36 +1336,36 @@
                 <w:szCs w:val="22"/>
                 <w:color w:val="000000"/>
               </w:rPr>
-              <w:t xml:space="preserve">17 (4.5%)</w:t>
-            </w:r>
-          </w:p>
-        </w:tc>
-        <w:tc>
-          <w:tcPr>
-            <w:tcBorders/>
-            <w:shd w:val="clear" w:color="auto" w:fill="FFFFFF"/>
-            <w:tcMar>
-              <w:top w:w="0" w:type="dxa"/>
-              <w:bottom w:w="0" w:type="dxa"/>
-              <w:left w:w="0" w:type="dxa"/>
-              <w:right w:w="0" w:type="dxa"/>
-            </w:tcMar>
-            <w:vAlign w:val="center"/>
-          </w:tcPr>
-          <w:p>
-            <w:pPr>
-              <w:jc w:val="center"/>
-              <w:spacing w:after="100" w:before="100" w:line="240"/>
-              <w:ind w:firstLine="0" w:left="100" w:right="100"/>
-            </w:pPr>
-            <w:r xmlns:w="http://schemas.openxmlformats.org/wordprocessingml/2006/main" xmlns:wp="http://schemas.openxmlformats.org/drawingml/2006/wordprocessingDrawing" xmlns:r="http://schemas.openxmlformats.org/officeDocument/2006/relationships" xmlns:w14="http://schemas.microsoft.com/office/word/2010/wordml">
-              <w:rPr>
-                <w:rFonts w:ascii="Arial" w:hAnsi="Arial" w:eastAsia="Arial" w:cs="Arial"/>
-                <w:sz w:val="22"/>
-                <w:szCs w:val="22"/>
-                <w:color w:val="000000"/>
-              </w:rPr>
-              <w:t xml:space="preserve">6 (7.2%)</w:t>
+              <w:t xml:space="preserve">0 (0%)</w:t>
+            </w:r>
+          </w:p>
+        </w:tc>
+        <w:tc>
+          <w:tcPr>
+            <w:tcBorders/>
+            <w:shd w:val="clear" w:color="auto" w:fill="FFFFFF"/>
+            <w:tcMar>
+              <w:top w:w="0" w:type="dxa"/>
+              <w:bottom w:w="0" w:type="dxa"/>
+              <w:left w:w="0" w:type="dxa"/>
+              <w:right w:w="0" w:type="dxa"/>
+            </w:tcMar>
+            <w:vAlign w:val="center"/>
+          </w:tcPr>
+          <w:p>
+            <w:pPr>
+              <w:jc w:val="center"/>
+              <w:spacing w:after="100" w:before="100" w:line="240"/>
+              <w:ind w:firstLine="0" w:left="100" w:right="100"/>
+            </w:pPr>
+            <w:r xmlns:w="http://schemas.openxmlformats.org/wordprocessingml/2006/main" xmlns:wp="http://schemas.openxmlformats.org/drawingml/2006/wordprocessingDrawing" xmlns:r="http://schemas.openxmlformats.org/officeDocument/2006/relationships" xmlns:w14="http://schemas.microsoft.com/office/word/2010/wordml">
+              <w:rPr>
+                <w:rFonts w:ascii="Arial" w:hAnsi="Arial" w:eastAsia="Arial" w:cs="Arial"/>
+                <w:sz w:val="22"/>
+                <w:szCs w:val="22"/>
+                <w:color w:val="000000"/>
+              </w:rPr>
+              <w:t xml:space="preserve">1 (1.2%)</w:t>
             </w:r>
           </w:p>
         </w:tc>
@@ -1401,12 +1396,11 @@
             <w:r xmlns:w="http://schemas.openxmlformats.org/wordprocessingml/2006/main" xmlns:wp="http://schemas.openxmlformats.org/drawingml/2006/wordprocessingDrawing" xmlns:r="http://schemas.openxmlformats.org/officeDocument/2006/relationships" xmlns:w14="http://schemas.microsoft.com/office/word/2010/wordml">
               <w:rPr>
                 <w:rFonts w:ascii="Arial" w:hAnsi="Arial" w:eastAsia="Arial" w:cs="Arial"/>
-                <w:b/>
-                <w:sz w:val="22"/>
-                <w:szCs w:val="22"/>
-                <w:color w:val="000000"/>
-              </w:rPr>
-              <w:t xml:space="preserve">age_35_44</w:t>
+                <w:sz w:val="22"/>
+                <w:szCs w:val="22"/>
+                <w:color w:val="000000"/>
+              </w:rPr>
+              <w:t xml:space="preserve">age_25_34</w:t>
             </w:r>
           </w:p>
         </w:tc>
@@ -1464,36 +1458,36 @@
                 <w:szCs w:val="22"/>
                 <w:color w:val="000000"/>
               </w:rPr>
-              <w:t xml:space="preserve">49 (13%)</w:t>
-            </w:r>
-          </w:p>
-        </w:tc>
-        <w:tc>
-          <w:tcPr>
-            <w:tcBorders/>
-            <w:shd w:val="clear" w:color="auto" w:fill="FFFFFF"/>
-            <w:tcMar>
-              <w:top w:w="0" w:type="dxa"/>
-              <w:bottom w:w="0" w:type="dxa"/>
-              <w:left w:w="0" w:type="dxa"/>
-              <w:right w:w="0" w:type="dxa"/>
-            </w:tcMar>
-            <w:vAlign w:val="center"/>
-          </w:tcPr>
-          <w:p>
-            <w:pPr>
-              <w:jc w:val="center"/>
-              <w:spacing w:after="100" w:before="100" w:line="240"/>
-              <w:ind w:firstLine="0" w:left="100" w:right="100"/>
-            </w:pPr>
-            <w:r xmlns:w="http://schemas.openxmlformats.org/wordprocessingml/2006/main" xmlns:wp="http://schemas.openxmlformats.org/drawingml/2006/wordprocessingDrawing" xmlns:r="http://schemas.openxmlformats.org/officeDocument/2006/relationships" xmlns:w14="http://schemas.microsoft.com/office/word/2010/wordml">
-              <w:rPr>
-                <w:rFonts w:ascii="Arial" w:hAnsi="Arial" w:eastAsia="Arial" w:cs="Arial"/>
-                <w:sz w:val="22"/>
-                <w:szCs w:val="22"/>
-                <w:color w:val="000000"/>
-              </w:rPr>
-              <w:t xml:space="preserve">13 (16%)</w:t>
+              <w:t xml:space="preserve">17 (4.5%)</w:t>
+            </w:r>
+          </w:p>
+        </w:tc>
+        <w:tc>
+          <w:tcPr>
+            <w:tcBorders/>
+            <w:shd w:val="clear" w:color="auto" w:fill="FFFFFF"/>
+            <w:tcMar>
+              <w:top w:w="0" w:type="dxa"/>
+              <w:bottom w:w="0" w:type="dxa"/>
+              <w:left w:w="0" w:type="dxa"/>
+              <w:right w:w="0" w:type="dxa"/>
+            </w:tcMar>
+            <w:vAlign w:val="center"/>
+          </w:tcPr>
+          <w:p>
+            <w:pPr>
+              <w:jc w:val="center"/>
+              <w:spacing w:after="100" w:before="100" w:line="240"/>
+              <w:ind w:firstLine="0" w:left="100" w:right="100"/>
+            </w:pPr>
+            <w:r xmlns:w="http://schemas.openxmlformats.org/wordprocessingml/2006/main" xmlns:wp="http://schemas.openxmlformats.org/drawingml/2006/wordprocessingDrawing" xmlns:r="http://schemas.openxmlformats.org/officeDocument/2006/relationships" xmlns:w14="http://schemas.microsoft.com/office/word/2010/wordml">
+              <w:rPr>
+                <w:rFonts w:ascii="Arial" w:hAnsi="Arial" w:eastAsia="Arial" w:cs="Arial"/>
+                <w:sz w:val="22"/>
+                <w:szCs w:val="22"/>
+                <w:color w:val="000000"/>
+              </w:rPr>
+              <w:t xml:space="preserve">6 (7.2%)</w:t>
             </w:r>
           </w:p>
         </w:tc>
@@ -1524,12 +1518,11 @@
             <w:r xmlns:w="http://schemas.openxmlformats.org/wordprocessingml/2006/main" xmlns:wp="http://schemas.openxmlformats.org/drawingml/2006/wordprocessingDrawing" xmlns:r="http://schemas.openxmlformats.org/officeDocument/2006/relationships" xmlns:w14="http://schemas.microsoft.com/office/word/2010/wordml">
               <w:rPr>
                 <w:rFonts w:ascii="Arial" w:hAnsi="Arial" w:eastAsia="Arial" w:cs="Arial"/>
-                <w:b/>
-                <w:sz w:val="22"/>
-                <w:szCs w:val="22"/>
-                <w:color w:val="000000"/>
-              </w:rPr>
-              <w:t xml:space="preserve">age_45_54</w:t>
+                <w:sz w:val="22"/>
+                <w:szCs w:val="22"/>
+                <w:color w:val="000000"/>
+              </w:rPr>
+              <w:t xml:space="preserve">age_35_44</w:t>
             </w:r>
           </w:p>
         </w:tc>
@@ -1587,7 +1580,7 @@
                 <w:szCs w:val="22"/>
                 <w:color w:val="000000"/>
               </w:rPr>
-              <w:t xml:space="preserve">71 (19%)</w:t>
+              <w:t xml:space="preserve">49 (13%)</w:t>
             </w:r>
           </w:p>
         </w:tc>
@@ -1647,12 +1640,11 @@
             <w:r xmlns:w="http://schemas.openxmlformats.org/wordprocessingml/2006/main" xmlns:wp="http://schemas.openxmlformats.org/drawingml/2006/wordprocessingDrawing" xmlns:r="http://schemas.openxmlformats.org/officeDocument/2006/relationships" xmlns:w14="http://schemas.microsoft.com/office/word/2010/wordml">
               <w:rPr>
                 <w:rFonts w:ascii="Arial" w:hAnsi="Arial" w:eastAsia="Arial" w:cs="Arial"/>
-                <w:b/>
-                <w:sz w:val="22"/>
-                <w:szCs w:val="22"/>
-                <w:color w:val="000000"/>
-              </w:rPr>
-              <w:t xml:space="preserve">age_55_64</w:t>
+                <w:sz w:val="22"/>
+                <w:szCs w:val="22"/>
+                <w:color w:val="000000"/>
+              </w:rPr>
+              <w:t xml:space="preserve">age_45_54</w:t>
             </w:r>
           </w:p>
         </w:tc>
@@ -1710,36 +1702,36 @@
                 <w:szCs w:val="22"/>
                 <w:color w:val="000000"/>
               </w:rPr>
-              <w:t xml:space="preserve">131 (35%)</w:t>
-            </w:r>
-          </w:p>
-        </w:tc>
-        <w:tc>
-          <w:tcPr>
-            <w:tcBorders/>
-            <w:shd w:val="clear" w:color="auto" w:fill="FFFFFF"/>
-            <w:tcMar>
-              <w:top w:w="0" w:type="dxa"/>
-              <w:bottom w:w="0" w:type="dxa"/>
-              <w:left w:w="0" w:type="dxa"/>
-              <w:right w:w="0" w:type="dxa"/>
-            </w:tcMar>
-            <w:vAlign w:val="center"/>
-          </w:tcPr>
-          <w:p>
-            <w:pPr>
-              <w:jc w:val="center"/>
-              <w:spacing w:after="100" w:before="100" w:line="240"/>
-              <w:ind w:firstLine="0" w:left="100" w:right="100"/>
-            </w:pPr>
-            <w:r xmlns:w="http://schemas.openxmlformats.org/wordprocessingml/2006/main" xmlns:wp="http://schemas.openxmlformats.org/drawingml/2006/wordprocessingDrawing" xmlns:r="http://schemas.openxmlformats.org/officeDocument/2006/relationships" xmlns:w14="http://schemas.microsoft.com/office/word/2010/wordml">
-              <w:rPr>
-                <w:rFonts w:ascii="Arial" w:hAnsi="Arial" w:eastAsia="Arial" w:cs="Arial"/>
-                <w:sz w:val="22"/>
-                <w:szCs w:val="22"/>
-                <w:color w:val="000000"/>
-              </w:rPr>
-              <w:t xml:space="preserve">27 (33%)</w:t>
+              <w:t xml:space="preserve">71 (19%)</w:t>
+            </w:r>
+          </w:p>
+        </w:tc>
+        <w:tc>
+          <w:tcPr>
+            <w:tcBorders/>
+            <w:shd w:val="clear" w:color="auto" w:fill="FFFFFF"/>
+            <w:tcMar>
+              <w:top w:w="0" w:type="dxa"/>
+              <w:bottom w:w="0" w:type="dxa"/>
+              <w:left w:w="0" w:type="dxa"/>
+              <w:right w:w="0" w:type="dxa"/>
+            </w:tcMar>
+            <w:vAlign w:val="center"/>
+          </w:tcPr>
+          <w:p>
+            <w:pPr>
+              <w:jc w:val="center"/>
+              <w:spacing w:after="100" w:before="100" w:line="240"/>
+              <w:ind w:firstLine="0" w:left="100" w:right="100"/>
+            </w:pPr>
+            <w:r xmlns:w="http://schemas.openxmlformats.org/wordprocessingml/2006/main" xmlns:wp="http://schemas.openxmlformats.org/drawingml/2006/wordprocessingDrawing" xmlns:r="http://schemas.openxmlformats.org/officeDocument/2006/relationships" xmlns:w14="http://schemas.microsoft.com/office/word/2010/wordml">
+              <w:rPr>
+                <w:rFonts w:ascii="Arial" w:hAnsi="Arial" w:eastAsia="Arial" w:cs="Arial"/>
+                <w:sz w:val="22"/>
+                <w:szCs w:val="22"/>
+                <w:color w:val="000000"/>
+              </w:rPr>
+              <w:t xml:space="preserve">13 (16%)</w:t>
             </w:r>
           </w:p>
         </w:tc>
@@ -1770,12 +1762,11 @@
             <w:r xmlns:w="http://schemas.openxmlformats.org/wordprocessingml/2006/main" xmlns:wp="http://schemas.openxmlformats.org/drawingml/2006/wordprocessingDrawing" xmlns:r="http://schemas.openxmlformats.org/officeDocument/2006/relationships" xmlns:w14="http://schemas.microsoft.com/office/word/2010/wordml">
               <w:rPr>
                 <w:rFonts w:ascii="Arial" w:hAnsi="Arial" w:eastAsia="Arial" w:cs="Arial"/>
-                <w:b/>
-                <w:sz w:val="22"/>
-                <w:szCs w:val="22"/>
-                <w:color w:val="000000"/>
-              </w:rPr>
-              <w:t xml:space="preserve">age_65_74</w:t>
+                <w:sz w:val="22"/>
+                <w:szCs w:val="22"/>
+                <w:color w:val="000000"/>
+              </w:rPr>
+              <w:t xml:space="preserve">age_55_64</w:t>
             </w:r>
           </w:p>
         </w:tc>
@@ -1833,36 +1824,36 @@
                 <w:szCs w:val="22"/>
                 <w:color w:val="000000"/>
               </w:rPr>
-              <w:t xml:space="preserve">85 (23%)</w:t>
-            </w:r>
-          </w:p>
-        </w:tc>
-        <w:tc>
-          <w:tcPr>
-            <w:tcBorders/>
-            <w:shd w:val="clear" w:color="auto" w:fill="FFFFFF"/>
-            <w:tcMar>
-              <w:top w:w="0" w:type="dxa"/>
-              <w:bottom w:w="0" w:type="dxa"/>
-              <w:left w:w="0" w:type="dxa"/>
-              <w:right w:w="0" w:type="dxa"/>
-            </w:tcMar>
-            <w:vAlign w:val="center"/>
-          </w:tcPr>
-          <w:p>
-            <w:pPr>
-              <w:jc w:val="center"/>
-              <w:spacing w:after="100" w:before="100" w:line="240"/>
-              <w:ind w:firstLine="0" w:left="100" w:right="100"/>
-            </w:pPr>
-            <w:r xmlns:w="http://schemas.openxmlformats.org/wordprocessingml/2006/main" xmlns:wp="http://schemas.openxmlformats.org/drawingml/2006/wordprocessingDrawing" xmlns:r="http://schemas.openxmlformats.org/officeDocument/2006/relationships" xmlns:w14="http://schemas.microsoft.com/office/word/2010/wordml">
-              <w:rPr>
-                <w:rFonts w:ascii="Arial" w:hAnsi="Arial" w:eastAsia="Arial" w:cs="Arial"/>
-                <w:sz w:val="22"/>
-                <w:szCs w:val="22"/>
-                <w:color w:val="000000"/>
-              </w:rPr>
-              <w:t xml:space="preserve">21 (25%)</w:t>
+              <w:t xml:space="preserve">131 (35%)</w:t>
+            </w:r>
+          </w:p>
+        </w:tc>
+        <w:tc>
+          <w:tcPr>
+            <w:tcBorders/>
+            <w:shd w:val="clear" w:color="auto" w:fill="FFFFFF"/>
+            <w:tcMar>
+              <w:top w:w="0" w:type="dxa"/>
+              <w:bottom w:w="0" w:type="dxa"/>
+              <w:left w:w="0" w:type="dxa"/>
+              <w:right w:w="0" w:type="dxa"/>
+            </w:tcMar>
+            <w:vAlign w:val="center"/>
+          </w:tcPr>
+          <w:p>
+            <w:pPr>
+              <w:jc w:val="center"/>
+              <w:spacing w:after="100" w:before="100" w:line="240"/>
+              <w:ind w:firstLine="0" w:left="100" w:right="100"/>
+            </w:pPr>
+            <w:r xmlns:w="http://schemas.openxmlformats.org/wordprocessingml/2006/main" xmlns:wp="http://schemas.openxmlformats.org/drawingml/2006/wordprocessingDrawing" xmlns:r="http://schemas.openxmlformats.org/officeDocument/2006/relationships" xmlns:w14="http://schemas.microsoft.com/office/word/2010/wordml">
+              <w:rPr>
+                <w:rFonts w:ascii="Arial" w:hAnsi="Arial" w:eastAsia="Arial" w:cs="Arial"/>
+                <w:sz w:val="22"/>
+                <w:szCs w:val="22"/>
+                <w:color w:val="000000"/>
+              </w:rPr>
+              <w:t xml:space="preserve">27 (33%)</w:t>
             </w:r>
           </w:p>
         </w:tc>
@@ -1893,12 +1884,11 @@
             <w:r xmlns:w="http://schemas.openxmlformats.org/wordprocessingml/2006/main" xmlns:wp="http://schemas.openxmlformats.org/drawingml/2006/wordprocessingDrawing" xmlns:r="http://schemas.openxmlformats.org/officeDocument/2006/relationships" xmlns:w14="http://schemas.microsoft.com/office/word/2010/wordml">
               <w:rPr>
                 <w:rFonts w:ascii="Arial" w:hAnsi="Arial" w:eastAsia="Arial" w:cs="Arial"/>
-                <w:b/>
-                <w:sz w:val="22"/>
-                <w:szCs w:val="22"/>
-                <w:color w:val="000000"/>
-              </w:rPr>
-              <w:t xml:space="preserve">age_75more</w:t>
+                <w:sz w:val="22"/>
+                <w:szCs w:val="22"/>
+                <w:color w:val="000000"/>
+              </w:rPr>
+              <w:t xml:space="preserve">age_65_74</w:t>
             </w:r>
           </w:p>
         </w:tc>
@@ -1956,36 +1946,36 @@
                 <w:szCs w:val="22"/>
                 <w:color w:val="000000"/>
               </w:rPr>
-              <w:t xml:space="preserve">15 (4.0%)</w:t>
-            </w:r>
-          </w:p>
-        </w:tc>
-        <w:tc>
-          <w:tcPr>
-            <w:tcBorders/>
-            <w:shd w:val="clear" w:color="auto" w:fill="FFFFFF"/>
-            <w:tcMar>
-              <w:top w:w="0" w:type="dxa"/>
-              <w:bottom w:w="0" w:type="dxa"/>
-              <w:left w:w="0" w:type="dxa"/>
-              <w:right w:w="0" w:type="dxa"/>
-            </w:tcMar>
-            <w:vAlign w:val="center"/>
-          </w:tcPr>
-          <w:p>
-            <w:pPr>
-              <w:jc w:val="center"/>
-              <w:spacing w:after="100" w:before="100" w:line="240"/>
-              <w:ind w:firstLine="0" w:left="100" w:right="100"/>
-            </w:pPr>
-            <w:r xmlns:w="http://schemas.openxmlformats.org/wordprocessingml/2006/main" xmlns:wp="http://schemas.openxmlformats.org/drawingml/2006/wordprocessingDrawing" xmlns:r="http://schemas.openxmlformats.org/officeDocument/2006/relationships" xmlns:w14="http://schemas.microsoft.com/office/word/2010/wordml">
-              <w:rPr>
-                <w:rFonts w:ascii="Arial" w:hAnsi="Arial" w:eastAsia="Arial" w:cs="Arial"/>
-                <w:sz w:val="22"/>
-                <w:szCs w:val="22"/>
-                <w:color w:val="000000"/>
-              </w:rPr>
-              <w:t xml:space="preserve">2 (2.4%)</w:t>
+              <w:t xml:space="preserve">85 (23%)</w:t>
+            </w:r>
+          </w:p>
+        </w:tc>
+        <w:tc>
+          <w:tcPr>
+            <w:tcBorders/>
+            <w:shd w:val="clear" w:color="auto" w:fill="FFFFFF"/>
+            <w:tcMar>
+              <w:top w:w="0" w:type="dxa"/>
+              <w:bottom w:w="0" w:type="dxa"/>
+              <w:left w:w="0" w:type="dxa"/>
+              <w:right w:w="0" w:type="dxa"/>
+            </w:tcMar>
+            <w:vAlign w:val="center"/>
+          </w:tcPr>
+          <w:p>
+            <w:pPr>
+              <w:jc w:val="center"/>
+              <w:spacing w:after="100" w:before="100" w:line="240"/>
+              <w:ind w:firstLine="0" w:left="100" w:right="100"/>
+            </w:pPr>
+            <w:r xmlns:w="http://schemas.openxmlformats.org/wordprocessingml/2006/main" xmlns:wp="http://schemas.openxmlformats.org/drawingml/2006/wordprocessingDrawing" xmlns:r="http://schemas.openxmlformats.org/officeDocument/2006/relationships" xmlns:w14="http://schemas.microsoft.com/office/word/2010/wordml">
+              <w:rPr>
+                <w:rFonts w:ascii="Arial" w:hAnsi="Arial" w:eastAsia="Arial" w:cs="Arial"/>
+                <w:sz w:val="22"/>
+                <w:szCs w:val="22"/>
+                <w:color w:val="000000"/>
+              </w:rPr>
+              <w:t xml:space="preserve">21 (25%)</w:t>
             </w:r>
           </w:p>
         </w:tc>
@@ -2016,12 +2006,11 @@
             <w:r xmlns:w="http://schemas.openxmlformats.org/wordprocessingml/2006/main" xmlns:wp="http://schemas.openxmlformats.org/drawingml/2006/wordprocessingDrawing" xmlns:r="http://schemas.openxmlformats.org/officeDocument/2006/relationships" xmlns:w14="http://schemas.microsoft.com/office/word/2010/wordml">
               <w:rPr>
                 <w:rFonts w:ascii="Arial" w:hAnsi="Arial" w:eastAsia="Arial" w:cs="Arial"/>
-                <w:b/>
-                <w:sz w:val="22"/>
-                <w:szCs w:val="22"/>
-                <w:color w:val="000000"/>
-              </w:rPr>
-              <w:t xml:space="preserve">age_noresponse</w:t>
+                <w:sz w:val="22"/>
+                <w:szCs w:val="22"/>
+                <w:color w:val="000000"/>
+              </w:rPr>
+              <w:t xml:space="preserve">age_75more</w:t>
             </w:r>
           </w:p>
         </w:tc>
@@ -2079,36 +2068,36 @@
                 <w:szCs w:val="22"/>
                 <w:color w:val="000000"/>
               </w:rPr>
-              <w:t xml:space="preserve">6 (1.6%)</w:t>
-            </w:r>
-          </w:p>
-        </w:tc>
-        <w:tc>
-          <w:tcPr>
-            <w:tcBorders/>
-            <w:shd w:val="clear" w:color="auto" w:fill="FFFFFF"/>
-            <w:tcMar>
-              <w:top w:w="0" w:type="dxa"/>
-              <w:bottom w:w="0" w:type="dxa"/>
-              <w:left w:w="0" w:type="dxa"/>
-              <w:right w:w="0" w:type="dxa"/>
-            </w:tcMar>
-            <w:vAlign w:val="center"/>
-          </w:tcPr>
-          <w:p>
-            <w:pPr>
-              <w:jc w:val="center"/>
-              <w:spacing w:after="100" w:before="100" w:line="240"/>
-              <w:ind w:firstLine="0" w:left="100" w:right="100"/>
-            </w:pPr>
-            <w:r xmlns:w="http://schemas.openxmlformats.org/wordprocessingml/2006/main" xmlns:wp="http://schemas.openxmlformats.org/drawingml/2006/wordprocessingDrawing" xmlns:r="http://schemas.openxmlformats.org/officeDocument/2006/relationships" xmlns:w14="http://schemas.microsoft.com/office/word/2010/wordml">
-              <w:rPr>
-                <w:rFonts w:ascii="Arial" w:hAnsi="Arial" w:eastAsia="Arial" w:cs="Arial"/>
-                <w:sz w:val="22"/>
-                <w:szCs w:val="22"/>
-                <w:color w:val="000000"/>
-              </w:rPr>
-              <w:t xml:space="preserve">0 (0%)</w:t>
+              <w:t xml:space="preserve">15 (4.0%)</w:t>
+            </w:r>
+          </w:p>
+        </w:tc>
+        <w:tc>
+          <w:tcPr>
+            <w:tcBorders/>
+            <w:shd w:val="clear" w:color="auto" w:fill="FFFFFF"/>
+            <w:tcMar>
+              <w:top w:w="0" w:type="dxa"/>
+              <w:bottom w:w="0" w:type="dxa"/>
+              <w:left w:w="0" w:type="dxa"/>
+              <w:right w:w="0" w:type="dxa"/>
+            </w:tcMar>
+            <w:vAlign w:val="center"/>
+          </w:tcPr>
+          <w:p>
+            <w:pPr>
+              <w:jc w:val="center"/>
+              <w:spacing w:after="100" w:before="100" w:line="240"/>
+              <w:ind w:firstLine="0" w:left="100" w:right="100"/>
+            </w:pPr>
+            <w:r xmlns:w="http://schemas.openxmlformats.org/wordprocessingml/2006/main" xmlns:wp="http://schemas.openxmlformats.org/drawingml/2006/wordprocessingDrawing" xmlns:r="http://schemas.openxmlformats.org/officeDocument/2006/relationships" xmlns:w14="http://schemas.microsoft.com/office/word/2010/wordml">
+              <w:rPr>
+                <w:rFonts w:ascii="Arial" w:hAnsi="Arial" w:eastAsia="Arial" w:cs="Arial"/>
+                <w:sz w:val="22"/>
+                <w:szCs w:val="22"/>
+                <w:color w:val="000000"/>
+              </w:rPr>
+              <w:t xml:space="preserve">2 (2.4%)</w:t>
             </w:r>
           </w:p>
         </w:tc>
@@ -2139,12 +2128,11 @@
             <w:r xmlns:w="http://schemas.openxmlformats.org/wordprocessingml/2006/main" xmlns:wp="http://schemas.openxmlformats.org/drawingml/2006/wordprocessingDrawing" xmlns:r="http://schemas.openxmlformats.org/officeDocument/2006/relationships" xmlns:w14="http://schemas.microsoft.com/office/word/2010/wordml">
               <w:rPr>
                 <w:rFonts w:ascii="Arial" w:hAnsi="Arial" w:eastAsia="Arial" w:cs="Arial"/>
-                <w:b/>
-                <w:sz w:val="22"/>
-                <w:szCs w:val="22"/>
-                <w:color w:val="000000"/>
-              </w:rPr>
-              <w:t xml:space="preserve">no_schooling</w:t>
+                <w:sz w:val="22"/>
+                <w:szCs w:val="22"/>
+                <w:color w:val="000000"/>
+              </w:rPr>
+              <w:t xml:space="preserve">age_noresponse</w:t>
             </w:r>
           </w:p>
         </w:tc>
@@ -2202,7 +2190,7 @@
                 <w:szCs w:val="22"/>
                 <w:color w:val="000000"/>
               </w:rPr>
-              <w:t xml:space="preserve">2 (0.5%)</w:t>
+              <w:t xml:space="preserve">6 (1.6%)</w:t>
             </w:r>
           </w:p>
         </w:tc>
@@ -2262,12 +2250,11 @@
             <w:r xmlns:w="http://schemas.openxmlformats.org/wordprocessingml/2006/main" xmlns:wp="http://schemas.openxmlformats.org/drawingml/2006/wordprocessingDrawing" xmlns:r="http://schemas.openxmlformats.org/officeDocument/2006/relationships" xmlns:w14="http://schemas.microsoft.com/office/word/2010/wordml">
               <w:rPr>
                 <w:rFonts w:ascii="Arial" w:hAnsi="Arial" w:eastAsia="Arial" w:cs="Arial"/>
-                <w:b/>
-                <w:sz w:val="22"/>
-                <w:szCs w:val="22"/>
-                <w:color w:val="000000"/>
-              </w:rPr>
-              <w:t xml:space="preserve">highschool</w:t>
+                <w:sz w:val="22"/>
+                <w:szCs w:val="22"/>
+                <w:color w:val="000000"/>
+              </w:rPr>
+              <w:t xml:space="preserve">no_schooling</w:t>
             </w:r>
           </w:p>
         </w:tc>
@@ -2325,36 +2312,36 @@
                 <w:szCs w:val="22"/>
                 <w:color w:val="000000"/>
               </w:rPr>
-              <w:t xml:space="preserve">110 (29%)</w:t>
-            </w:r>
-          </w:p>
-        </w:tc>
-        <w:tc>
-          <w:tcPr>
-            <w:tcBorders/>
-            <w:shd w:val="clear" w:color="auto" w:fill="FFFFFF"/>
-            <w:tcMar>
-              <w:top w:w="0" w:type="dxa"/>
-              <w:bottom w:w="0" w:type="dxa"/>
-              <w:left w:w="0" w:type="dxa"/>
-              <w:right w:w="0" w:type="dxa"/>
-            </w:tcMar>
-            <w:vAlign w:val="center"/>
-          </w:tcPr>
-          <w:p>
-            <w:pPr>
-              <w:jc w:val="center"/>
-              <w:spacing w:after="100" w:before="100" w:line="240"/>
-              <w:ind w:firstLine="0" w:left="100" w:right="100"/>
-            </w:pPr>
-            <w:r xmlns:w="http://schemas.openxmlformats.org/wordprocessingml/2006/main" xmlns:wp="http://schemas.openxmlformats.org/drawingml/2006/wordprocessingDrawing" xmlns:r="http://schemas.openxmlformats.org/officeDocument/2006/relationships" xmlns:w14="http://schemas.microsoft.com/office/word/2010/wordml">
-              <w:rPr>
-                <w:rFonts w:ascii="Arial" w:hAnsi="Arial" w:eastAsia="Arial" w:cs="Arial"/>
-                <w:sz w:val="22"/>
-                <w:szCs w:val="22"/>
-                <w:color w:val="000000"/>
-              </w:rPr>
-              <w:t xml:space="preserve">23 (28%)</w:t>
+              <w:t xml:space="preserve">2 (0.5%)</w:t>
+            </w:r>
+          </w:p>
+        </w:tc>
+        <w:tc>
+          <w:tcPr>
+            <w:tcBorders/>
+            <w:shd w:val="clear" w:color="auto" w:fill="FFFFFF"/>
+            <w:tcMar>
+              <w:top w:w="0" w:type="dxa"/>
+              <w:bottom w:w="0" w:type="dxa"/>
+              <w:left w:w="0" w:type="dxa"/>
+              <w:right w:w="0" w:type="dxa"/>
+            </w:tcMar>
+            <w:vAlign w:val="center"/>
+          </w:tcPr>
+          <w:p>
+            <w:pPr>
+              <w:jc w:val="center"/>
+              <w:spacing w:after="100" w:before="100" w:line="240"/>
+              <w:ind w:firstLine="0" w:left="100" w:right="100"/>
+            </w:pPr>
+            <w:r xmlns:w="http://schemas.openxmlformats.org/wordprocessingml/2006/main" xmlns:wp="http://schemas.openxmlformats.org/drawingml/2006/wordprocessingDrawing" xmlns:r="http://schemas.openxmlformats.org/officeDocument/2006/relationships" xmlns:w14="http://schemas.microsoft.com/office/word/2010/wordml">
+              <w:rPr>
+                <w:rFonts w:ascii="Arial" w:hAnsi="Arial" w:eastAsia="Arial" w:cs="Arial"/>
+                <w:sz w:val="22"/>
+                <w:szCs w:val="22"/>
+                <w:color w:val="000000"/>
+              </w:rPr>
+              <w:t xml:space="preserve">0 (0%)</w:t>
             </w:r>
           </w:p>
         </w:tc>
@@ -2385,12 +2372,11 @@
             <w:r xmlns:w="http://schemas.openxmlformats.org/wordprocessingml/2006/main" xmlns:wp="http://schemas.openxmlformats.org/drawingml/2006/wordprocessingDrawing" xmlns:r="http://schemas.openxmlformats.org/officeDocument/2006/relationships" xmlns:w14="http://schemas.microsoft.com/office/word/2010/wordml">
               <w:rPr>
                 <w:rFonts w:ascii="Arial" w:hAnsi="Arial" w:eastAsia="Arial" w:cs="Arial"/>
-                <w:b/>
-                <w:sz w:val="22"/>
-                <w:szCs w:val="22"/>
-                <w:color w:val="000000"/>
-              </w:rPr>
-              <w:t xml:space="preserve">some_posysecondary</w:t>
+                <w:sz w:val="22"/>
+                <w:szCs w:val="22"/>
+                <w:color w:val="000000"/>
+              </w:rPr>
+              <w:t xml:space="preserve">highschool</w:t>
             </w:r>
           </w:p>
         </w:tc>
@@ -2448,36 +2434,36 @@
                 <w:szCs w:val="22"/>
                 <w:color w:val="000000"/>
               </w:rPr>
-              <w:t xml:space="preserve">75 (20%)</w:t>
-            </w:r>
-          </w:p>
-        </w:tc>
-        <w:tc>
-          <w:tcPr>
-            <w:tcBorders/>
-            <w:shd w:val="clear" w:color="auto" w:fill="FFFFFF"/>
-            <w:tcMar>
-              <w:top w:w="0" w:type="dxa"/>
-              <w:bottom w:w="0" w:type="dxa"/>
-              <w:left w:w="0" w:type="dxa"/>
-              <w:right w:w="0" w:type="dxa"/>
-            </w:tcMar>
-            <w:vAlign w:val="center"/>
-          </w:tcPr>
-          <w:p>
-            <w:pPr>
-              <w:jc w:val="center"/>
-              <w:spacing w:after="100" w:before="100" w:line="240"/>
-              <w:ind w:firstLine="0" w:left="100" w:right="100"/>
-            </w:pPr>
-            <w:r xmlns:w="http://schemas.openxmlformats.org/wordprocessingml/2006/main" xmlns:wp="http://schemas.openxmlformats.org/drawingml/2006/wordprocessingDrawing" xmlns:r="http://schemas.openxmlformats.org/officeDocument/2006/relationships" xmlns:w14="http://schemas.microsoft.com/office/word/2010/wordml">
-              <w:rPr>
-                <w:rFonts w:ascii="Arial" w:hAnsi="Arial" w:eastAsia="Arial" w:cs="Arial"/>
-                <w:sz w:val="22"/>
-                <w:szCs w:val="22"/>
-                <w:color w:val="000000"/>
-              </w:rPr>
-              <w:t xml:space="preserve">21 (25%)</w:t>
+              <w:t xml:space="preserve">110 (29%)</w:t>
+            </w:r>
+          </w:p>
+        </w:tc>
+        <w:tc>
+          <w:tcPr>
+            <w:tcBorders/>
+            <w:shd w:val="clear" w:color="auto" w:fill="FFFFFF"/>
+            <w:tcMar>
+              <w:top w:w="0" w:type="dxa"/>
+              <w:bottom w:w="0" w:type="dxa"/>
+              <w:left w:w="0" w:type="dxa"/>
+              <w:right w:w="0" w:type="dxa"/>
+            </w:tcMar>
+            <w:vAlign w:val="center"/>
+          </w:tcPr>
+          <w:p>
+            <w:pPr>
+              <w:jc w:val="center"/>
+              <w:spacing w:after="100" w:before="100" w:line="240"/>
+              <w:ind w:firstLine="0" w:left="100" w:right="100"/>
+            </w:pPr>
+            <w:r xmlns:w="http://schemas.openxmlformats.org/wordprocessingml/2006/main" xmlns:wp="http://schemas.openxmlformats.org/drawingml/2006/wordprocessingDrawing" xmlns:r="http://schemas.openxmlformats.org/officeDocument/2006/relationships" xmlns:w14="http://schemas.microsoft.com/office/word/2010/wordml">
+              <w:rPr>
+                <w:rFonts w:ascii="Arial" w:hAnsi="Arial" w:eastAsia="Arial" w:cs="Arial"/>
+                <w:sz w:val="22"/>
+                <w:szCs w:val="22"/>
+                <w:color w:val="000000"/>
+              </w:rPr>
+              <w:t xml:space="preserve">23 (28%)</w:t>
             </w:r>
           </w:p>
         </w:tc>
@@ -2508,12 +2494,11 @@
             <w:r xmlns:w="http://schemas.openxmlformats.org/wordprocessingml/2006/main" xmlns:wp="http://schemas.openxmlformats.org/drawingml/2006/wordprocessingDrawing" xmlns:r="http://schemas.openxmlformats.org/officeDocument/2006/relationships" xmlns:w14="http://schemas.microsoft.com/office/word/2010/wordml">
               <w:rPr>
                 <w:rFonts w:ascii="Arial" w:hAnsi="Arial" w:eastAsia="Arial" w:cs="Arial"/>
-                <w:b/>
-                <w:sz w:val="22"/>
-                <w:szCs w:val="22"/>
-                <w:color w:val="000000"/>
-              </w:rPr>
-              <w:t xml:space="preserve">vocationa_diploma</w:t>
+                <w:sz w:val="22"/>
+                <w:szCs w:val="22"/>
+                <w:color w:val="000000"/>
+              </w:rPr>
+              <w:t xml:space="preserve">some_posysecondary</w:t>
             </w:r>
           </w:p>
         </w:tc>
@@ -2571,36 +2556,36 @@
                 <w:szCs w:val="22"/>
                 <w:color w:val="000000"/>
               </w:rPr>
-              <w:t xml:space="preserve">93 (25%)</w:t>
-            </w:r>
-          </w:p>
-        </w:tc>
-        <w:tc>
-          <w:tcPr>
-            <w:tcBorders/>
-            <w:shd w:val="clear" w:color="auto" w:fill="FFFFFF"/>
-            <w:tcMar>
-              <w:top w:w="0" w:type="dxa"/>
-              <w:bottom w:w="0" w:type="dxa"/>
-              <w:left w:w="0" w:type="dxa"/>
-              <w:right w:w="0" w:type="dxa"/>
-            </w:tcMar>
-            <w:vAlign w:val="center"/>
-          </w:tcPr>
-          <w:p>
-            <w:pPr>
-              <w:jc w:val="center"/>
-              <w:spacing w:after="100" w:before="100" w:line="240"/>
-              <w:ind w:firstLine="0" w:left="100" w:right="100"/>
-            </w:pPr>
-            <w:r xmlns:w="http://schemas.openxmlformats.org/wordprocessingml/2006/main" xmlns:wp="http://schemas.openxmlformats.org/drawingml/2006/wordprocessingDrawing" xmlns:r="http://schemas.openxmlformats.org/officeDocument/2006/relationships" xmlns:w14="http://schemas.microsoft.com/office/word/2010/wordml">
-              <w:rPr>
-                <w:rFonts w:ascii="Arial" w:hAnsi="Arial" w:eastAsia="Arial" w:cs="Arial"/>
-                <w:sz w:val="22"/>
-                <w:szCs w:val="22"/>
-                <w:color w:val="000000"/>
-              </w:rPr>
-              <w:t xml:space="preserve">17 (20%)</w:t>
+              <w:t xml:space="preserve">75 (20%)</w:t>
+            </w:r>
+          </w:p>
+        </w:tc>
+        <w:tc>
+          <w:tcPr>
+            <w:tcBorders/>
+            <w:shd w:val="clear" w:color="auto" w:fill="FFFFFF"/>
+            <w:tcMar>
+              <w:top w:w="0" w:type="dxa"/>
+              <w:bottom w:w="0" w:type="dxa"/>
+              <w:left w:w="0" w:type="dxa"/>
+              <w:right w:w="0" w:type="dxa"/>
+            </w:tcMar>
+            <w:vAlign w:val="center"/>
+          </w:tcPr>
+          <w:p>
+            <w:pPr>
+              <w:jc w:val="center"/>
+              <w:spacing w:after="100" w:before="100" w:line="240"/>
+              <w:ind w:firstLine="0" w:left="100" w:right="100"/>
+            </w:pPr>
+            <w:r xmlns:w="http://schemas.openxmlformats.org/wordprocessingml/2006/main" xmlns:wp="http://schemas.openxmlformats.org/drawingml/2006/wordprocessingDrawing" xmlns:r="http://schemas.openxmlformats.org/officeDocument/2006/relationships" xmlns:w14="http://schemas.microsoft.com/office/word/2010/wordml">
+              <w:rPr>
+                <w:rFonts w:ascii="Arial" w:hAnsi="Arial" w:eastAsia="Arial" w:cs="Arial"/>
+                <w:sz w:val="22"/>
+                <w:szCs w:val="22"/>
+                <w:color w:val="000000"/>
+              </w:rPr>
+              <w:t xml:space="preserve">21 (25%)</w:t>
             </w:r>
           </w:p>
         </w:tc>
@@ -2631,12 +2616,11 @@
             <w:r xmlns:w="http://schemas.openxmlformats.org/wordprocessingml/2006/main" xmlns:wp="http://schemas.openxmlformats.org/drawingml/2006/wordprocessingDrawing" xmlns:r="http://schemas.openxmlformats.org/officeDocument/2006/relationships" xmlns:w14="http://schemas.microsoft.com/office/word/2010/wordml">
               <w:rPr>
                 <w:rFonts w:ascii="Arial" w:hAnsi="Arial" w:eastAsia="Arial" w:cs="Arial"/>
-                <w:b/>
-                <w:sz w:val="22"/>
-                <w:szCs w:val="22"/>
-                <w:color w:val="000000"/>
-              </w:rPr>
-              <w:t xml:space="preserve">university_degree</w:t>
+                <w:sz w:val="22"/>
+                <w:szCs w:val="22"/>
+                <w:color w:val="000000"/>
+              </w:rPr>
+              <w:t xml:space="preserve">vocationa_diploma</w:t>
             </w:r>
           </w:p>
         </w:tc>
@@ -2694,36 +2678,36 @@
                 <w:szCs w:val="22"/>
                 <w:color w:val="000000"/>
               </w:rPr>
-              <w:t xml:space="preserve">89 (24%)</w:t>
-            </w:r>
-          </w:p>
-        </w:tc>
-        <w:tc>
-          <w:tcPr>
-            <w:tcBorders/>
-            <w:shd w:val="clear" w:color="auto" w:fill="FFFFFF"/>
-            <w:tcMar>
-              <w:top w:w="0" w:type="dxa"/>
-              <w:bottom w:w="0" w:type="dxa"/>
-              <w:left w:w="0" w:type="dxa"/>
-              <w:right w:w="0" w:type="dxa"/>
-            </w:tcMar>
-            <w:vAlign w:val="center"/>
-          </w:tcPr>
-          <w:p>
-            <w:pPr>
-              <w:jc w:val="center"/>
-              <w:spacing w:after="100" w:before="100" w:line="240"/>
-              <w:ind w:firstLine="0" w:left="100" w:right="100"/>
-            </w:pPr>
-            <w:r xmlns:w="http://schemas.openxmlformats.org/wordprocessingml/2006/main" xmlns:wp="http://schemas.openxmlformats.org/drawingml/2006/wordprocessingDrawing" xmlns:r="http://schemas.openxmlformats.org/officeDocument/2006/relationships" xmlns:w14="http://schemas.microsoft.com/office/word/2010/wordml">
-              <w:rPr>
-                <w:rFonts w:ascii="Arial" w:hAnsi="Arial" w:eastAsia="Arial" w:cs="Arial"/>
-                <w:sz w:val="22"/>
-                <w:szCs w:val="22"/>
-                <w:color w:val="000000"/>
-              </w:rPr>
-              <w:t xml:space="preserve">22 (27%)</w:t>
+              <w:t xml:space="preserve">93 (25%)</w:t>
+            </w:r>
+          </w:p>
+        </w:tc>
+        <w:tc>
+          <w:tcPr>
+            <w:tcBorders/>
+            <w:shd w:val="clear" w:color="auto" w:fill="FFFFFF"/>
+            <w:tcMar>
+              <w:top w:w="0" w:type="dxa"/>
+              <w:bottom w:w="0" w:type="dxa"/>
+              <w:left w:w="0" w:type="dxa"/>
+              <w:right w:w="0" w:type="dxa"/>
+            </w:tcMar>
+            <w:vAlign w:val="center"/>
+          </w:tcPr>
+          <w:p>
+            <w:pPr>
+              <w:jc w:val="center"/>
+              <w:spacing w:after="100" w:before="100" w:line="240"/>
+              <w:ind w:firstLine="0" w:left="100" w:right="100"/>
+            </w:pPr>
+            <w:r xmlns:w="http://schemas.openxmlformats.org/wordprocessingml/2006/main" xmlns:wp="http://schemas.openxmlformats.org/drawingml/2006/wordprocessingDrawing" xmlns:r="http://schemas.openxmlformats.org/officeDocument/2006/relationships" xmlns:w14="http://schemas.microsoft.com/office/word/2010/wordml">
+              <w:rPr>
+                <w:rFonts w:ascii="Arial" w:hAnsi="Arial" w:eastAsia="Arial" w:cs="Arial"/>
+                <w:sz w:val="22"/>
+                <w:szCs w:val="22"/>
+                <w:color w:val="000000"/>
+              </w:rPr>
+              <w:t xml:space="preserve">17 (20%)</w:t>
             </w:r>
           </w:p>
         </w:tc>
@@ -2754,12 +2738,11 @@
             <w:r xmlns:w="http://schemas.openxmlformats.org/wordprocessingml/2006/main" xmlns:wp="http://schemas.openxmlformats.org/drawingml/2006/wordprocessingDrawing" xmlns:r="http://schemas.openxmlformats.org/officeDocument/2006/relationships" xmlns:w14="http://schemas.microsoft.com/office/word/2010/wordml">
               <w:rPr>
                 <w:rFonts w:ascii="Arial" w:hAnsi="Arial" w:eastAsia="Arial" w:cs="Arial"/>
-                <w:b/>
-                <w:sz w:val="22"/>
-                <w:szCs w:val="22"/>
-                <w:color w:val="000000"/>
-              </w:rPr>
-              <w:t xml:space="preserve">donot_know</w:t>
+                <w:sz w:val="22"/>
+                <w:szCs w:val="22"/>
+                <w:color w:val="000000"/>
+              </w:rPr>
+              <w:t xml:space="preserve">university_degree</w:t>
             </w:r>
           </w:p>
         </w:tc>
@@ -2817,36 +2800,36 @@
                 <w:szCs w:val="22"/>
                 <w:color w:val="000000"/>
               </w:rPr>
-              <w:t xml:space="preserve">5 (1.3%)</w:t>
-            </w:r>
-          </w:p>
-        </w:tc>
-        <w:tc>
-          <w:tcPr>
-            <w:tcBorders/>
-            <w:shd w:val="clear" w:color="auto" w:fill="FFFFFF"/>
-            <w:tcMar>
-              <w:top w:w="0" w:type="dxa"/>
-              <w:bottom w:w="0" w:type="dxa"/>
-              <w:left w:w="0" w:type="dxa"/>
-              <w:right w:w="0" w:type="dxa"/>
-            </w:tcMar>
-            <w:vAlign w:val="center"/>
-          </w:tcPr>
-          <w:p>
-            <w:pPr>
-              <w:jc w:val="center"/>
-              <w:spacing w:after="100" w:before="100" w:line="240"/>
-              <w:ind w:firstLine="0" w:left="100" w:right="100"/>
-            </w:pPr>
-            <w:r xmlns:w="http://schemas.openxmlformats.org/wordprocessingml/2006/main" xmlns:wp="http://schemas.openxmlformats.org/drawingml/2006/wordprocessingDrawing" xmlns:r="http://schemas.openxmlformats.org/officeDocument/2006/relationships" xmlns:w14="http://schemas.microsoft.com/office/word/2010/wordml">
-              <w:rPr>
-                <w:rFonts w:ascii="Arial" w:hAnsi="Arial" w:eastAsia="Arial" w:cs="Arial"/>
-                <w:sz w:val="22"/>
-                <w:szCs w:val="22"/>
-                <w:color w:val="000000"/>
-              </w:rPr>
-              <w:t xml:space="preserve">0 (0%)</w:t>
+              <w:t xml:space="preserve">89 (24%)</w:t>
+            </w:r>
+          </w:p>
+        </w:tc>
+        <w:tc>
+          <w:tcPr>
+            <w:tcBorders/>
+            <w:shd w:val="clear" w:color="auto" w:fill="FFFFFF"/>
+            <w:tcMar>
+              <w:top w:w="0" w:type="dxa"/>
+              <w:bottom w:w="0" w:type="dxa"/>
+              <w:left w:w="0" w:type="dxa"/>
+              <w:right w:w="0" w:type="dxa"/>
+            </w:tcMar>
+            <w:vAlign w:val="center"/>
+          </w:tcPr>
+          <w:p>
+            <w:pPr>
+              <w:jc w:val="center"/>
+              <w:spacing w:after="100" w:before="100" w:line="240"/>
+              <w:ind w:firstLine="0" w:left="100" w:right="100"/>
+            </w:pPr>
+            <w:r xmlns:w="http://schemas.openxmlformats.org/wordprocessingml/2006/main" xmlns:wp="http://schemas.openxmlformats.org/drawingml/2006/wordprocessingDrawing" xmlns:r="http://schemas.openxmlformats.org/officeDocument/2006/relationships" xmlns:w14="http://schemas.microsoft.com/office/word/2010/wordml">
+              <w:rPr>
+                <w:rFonts w:ascii="Arial" w:hAnsi="Arial" w:eastAsia="Arial" w:cs="Arial"/>
+                <w:sz w:val="22"/>
+                <w:szCs w:val="22"/>
+                <w:color w:val="000000"/>
+              </w:rPr>
+              <w:t xml:space="preserve">22 (27%)</w:t>
             </w:r>
           </w:p>
         </w:tc>
@@ -2877,12 +2860,11 @@
             <w:r xmlns:w="http://schemas.openxmlformats.org/wordprocessingml/2006/main" xmlns:wp="http://schemas.openxmlformats.org/drawingml/2006/wordprocessingDrawing" xmlns:r="http://schemas.openxmlformats.org/officeDocument/2006/relationships" xmlns:w14="http://schemas.microsoft.com/office/word/2010/wordml">
               <w:rPr>
                 <w:rFonts w:ascii="Arial" w:hAnsi="Arial" w:eastAsia="Arial" w:cs="Arial"/>
-                <w:b/>
-                <w:sz w:val="22"/>
-                <w:szCs w:val="22"/>
-                <w:color w:val="000000"/>
-              </w:rPr>
-              <w:t xml:space="preserve">prop_hhincome_farming</w:t>
+                <w:sz w:val="22"/>
+                <w:szCs w:val="22"/>
+                <w:color w:val="000000"/>
+              </w:rPr>
+              <w:t xml:space="preserve">donot_know</w:t>
             </w:r>
           </w:p>
         </w:tc>
@@ -2940,36 +2922,36 @@
                 <w:szCs w:val="22"/>
                 <w:color w:val="000000"/>
               </w:rPr>
-              <w:t xml:space="preserve"/>
-            </w:r>
-          </w:p>
-        </w:tc>
-        <w:tc>
-          <w:tcPr>
-            <w:tcBorders/>
-            <w:shd w:val="clear" w:color="auto" w:fill="FFFFFF"/>
-            <w:tcMar>
-              <w:top w:w="0" w:type="dxa"/>
-              <w:bottom w:w="0" w:type="dxa"/>
-              <w:left w:w="0" w:type="dxa"/>
-              <w:right w:w="0" w:type="dxa"/>
-            </w:tcMar>
-            <w:vAlign w:val="center"/>
-          </w:tcPr>
-          <w:p>
-            <w:pPr>
-              <w:jc w:val="center"/>
-              <w:spacing w:after="100" w:before="100" w:line="240"/>
-              <w:ind w:firstLine="0" w:left="100" w:right="100"/>
-            </w:pPr>
-            <w:r xmlns:w="http://schemas.openxmlformats.org/wordprocessingml/2006/main" xmlns:wp="http://schemas.openxmlformats.org/drawingml/2006/wordprocessingDrawing" xmlns:r="http://schemas.openxmlformats.org/officeDocument/2006/relationships" xmlns:w14="http://schemas.microsoft.com/office/word/2010/wordml">
-              <w:rPr>
-                <w:rFonts w:ascii="Arial" w:hAnsi="Arial" w:eastAsia="Arial" w:cs="Arial"/>
-                <w:sz w:val="22"/>
-                <w:szCs w:val="22"/>
-                <w:color w:val="000000"/>
-              </w:rPr>
-              <w:t xml:space="preserve"/>
+              <w:t xml:space="preserve">5 (1.3%)</w:t>
+            </w:r>
+          </w:p>
+        </w:tc>
+        <w:tc>
+          <w:tcPr>
+            <w:tcBorders/>
+            <w:shd w:val="clear" w:color="auto" w:fill="FFFFFF"/>
+            <w:tcMar>
+              <w:top w:w="0" w:type="dxa"/>
+              <w:bottom w:w="0" w:type="dxa"/>
+              <w:left w:w="0" w:type="dxa"/>
+              <w:right w:w="0" w:type="dxa"/>
+            </w:tcMar>
+            <w:vAlign w:val="center"/>
+          </w:tcPr>
+          <w:p>
+            <w:pPr>
+              <w:jc w:val="center"/>
+              <w:spacing w:after="100" w:before="100" w:line="240"/>
+              <w:ind w:firstLine="0" w:left="100" w:right="100"/>
+            </w:pPr>
+            <w:r xmlns:w="http://schemas.openxmlformats.org/wordprocessingml/2006/main" xmlns:wp="http://schemas.openxmlformats.org/drawingml/2006/wordprocessingDrawing" xmlns:r="http://schemas.openxmlformats.org/officeDocument/2006/relationships" xmlns:w14="http://schemas.microsoft.com/office/word/2010/wordml">
+              <w:rPr>
+                <w:rFonts w:ascii="Arial" w:hAnsi="Arial" w:eastAsia="Arial" w:cs="Arial"/>
+                <w:sz w:val="22"/>
+                <w:szCs w:val="22"/>
+                <w:color w:val="000000"/>
+              </w:rPr>
+              <w:t xml:space="preserve">0 (0%)</w:t>
             </w:r>
           </w:p>
         </w:tc>
@@ -2995,6 +2977,128 @@
             <w:pPr>
               <w:jc w:val="left"/>
               <w:spacing w:after="100" w:before="100" w:line="240"/>
+              <w:ind w:firstLine="0" w:left="100" w:right="100"/>
+            </w:pPr>
+            <w:r xmlns:w="http://schemas.openxmlformats.org/wordprocessingml/2006/main" xmlns:wp="http://schemas.openxmlformats.org/drawingml/2006/wordprocessingDrawing" xmlns:r="http://schemas.openxmlformats.org/officeDocument/2006/relationships" xmlns:w14="http://schemas.microsoft.com/office/word/2010/wordml">
+              <w:rPr>
+                <w:rFonts w:ascii="Arial" w:hAnsi="Arial" w:eastAsia="Arial" w:cs="Arial"/>
+                <w:sz w:val="22"/>
+                <w:szCs w:val="22"/>
+                <w:color w:val="000000"/>
+              </w:rPr>
+              <w:t xml:space="preserve">prop_hhincome_farming</w:t>
+            </w:r>
+          </w:p>
+        </w:tc>
+        <w:tc>
+          <w:tcPr>
+            <w:tcBorders/>
+            <w:shd w:val="clear" w:color="auto" w:fill="FFFFFF"/>
+            <w:tcMar>
+              <w:top w:w="0" w:type="dxa"/>
+              <w:bottom w:w="0" w:type="dxa"/>
+              <w:left w:w="0" w:type="dxa"/>
+              <w:right w:w="0" w:type="dxa"/>
+            </w:tcMar>
+            <w:vAlign w:val="center"/>
+          </w:tcPr>
+          <w:p>
+            <w:pPr>
+              <w:jc w:val="center"/>
+              <w:spacing w:after="100" w:before="100" w:line="240"/>
+              <w:ind w:firstLine="0" w:left="100" w:right="100"/>
+            </w:pPr>
+            <w:r xmlns:w="http://schemas.openxmlformats.org/wordprocessingml/2006/main" xmlns:wp="http://schemas.openxmlformats.org/drawingml/2006/wordprocessingDrawing" xmlns:r="http://schemas.openxmlformats.org/officeDocument/2006/relationships" xmlns:w14="http://schemas.microsoft.com/office/word/2010/wordml">
+              <w:rPr>
+                <w:rFonts w:ascii="Arial" w:hAnsi="Arial" w:eastAsia="Arial" w:cs="Arial"/>
+                <w:sz w:val="22"/>
+                <w:szCs w:val="22"/>
+                <w:color w:val="000000"/>
+              </w:rPr>
+              <w:t xml:space="preserve">457</w:t>
+            </w:r>
+          </w:p>
+        </w:tc>
+        <w:tc>
+          <w:tcPr>
+            <w:tcBorders/>
+            <w:shd w:val="clear" w:color="auto" w:fill="FFFFFF"/>
+            <w:tcMar>
+              <w:top w:w="0" w:type="dxa"/>
+              <w:bottom w:w="0" w:type="dxa"/>
+              <w:left w:w="0" w:type="dxa"/>
+              <w:right w:w="0" w:type="dxa"/>
+            </w:tcMar>
+            <w:vAlign w:val="center"/>
+          </w:tcPr>
+          <w:p>
+            <w:pPr>
+              <w:jc w:val="center"/>
+              <w:spacing w:after="100" w:before="100" w:line="240"/>
+              <w:ind w:firstLine="0" w:left="100" w:right="100"/>
+            </w:pPr>
+            <w:r xmlns:w="http://schemas.openxmlformats.org/wordprocessingml/2006/main" xmlns:wp="http://schemas.openxmlformats.org/drawingml/2006/wordprocessingDrawing" xmlns:r="http://schemas.openxmlformats.org/officeDocument/2006/relationships" xmlns:w14="http://schemas.microsoft.com/office/word/2010/wordml">
+              <w:rPr>
+                <w:rFonts w:ascii="Arial" w:hAnsi="Arial" w:eastAsia="Arial" w:cs="Arial"/>
+                <w:sz w:val="22"/>
+                <w:szCs w:val="22"/>
+                <w:color w:val="000000"/>
+              </w:rPr>
+              <w:t xml:space="preserve"/>
+            </w:r>
+          </w:p>
+        </w:tc>
+        <w:tc>
+          <w:tcPr>
+            <w:tcBorders/>
+            <w:shd w:val="clear" w:color="auto" w:fill="FFFFFF"/>
+            <w:tcMar>
+              <w:top w:w="0" w:type="dxa"/>
+              <w:bottom w:w="0" w:type="dxa"/>
+              <w:left w:w="0" w:type="dxa"/>
+              <w:right w:w="0" w:type="dxa"/>
+            </w:tcMar>
+            <w:vAlign w:val="center"/>
+          </w:tcPr>
+          <w:p>
+            <w:pPr>
+              <w:jc w:val="center"/>
+              <w:spacing w:after="100" w:before="100" w:line="240"/>
+              <w:ind w:firstLine="0" w:left="100" w:right="100"/>
+            </w:pPr>
+            <w:r xmlns:w="http://schemas.openxmlformats.org/wordprocessingml/2006/main" xmlns:wp="http://schemas.openxmlformats.org/drawingml/2006/wordprocessingDrawing" xmlns:r="http://schemas.openxmlformats.org/officeDocument/2006/relationships" xmlns:w14="http://schemas.microsoft.com/office/word/2010/wordml">
+              <w:rPr>
+                <w:rFonts w:ascii="Arial" w:hAnsi="Arial" w:eastAsia="Arial" w:cs="Arial"/>
+                <w:sz w:val="22"/>
+                <w:szCs w:val="22"/>
+                <w:color w:val="000000"/>
+              </w:rPr>
+              <w:t xml:space="preserve"/>
+            </w:r>
+          </w:p>
+        </w:tc>
+      </w:tr>
+      <w:tr>
+        <w:trPr>
+          <w:cantSplit/>
+          <w:trHeight w:val="617" w:hRule="auto"/>
+        </w:trPr>
+        <w:tc>
+          <w:tcPr>
+            <w:tcBorders/>
+            <w:shd w:val="clear" w:color="auto" w:fill="FFFFFF"/>
+            <w:tcMar>
+              <w:top w:w="0" w:type="dxa"/>
+              <w:bottom w:w="0" w:type="dxa"/>
+              <w:left w:w="0" w:type="dxa"/>
+              <w:right w:w="0" w:type="dxa"/>
+            </w:tcMar>
+            <w:vAlign w:val="top"/>
+          </w:tcPr>
+          <w:p>
+            <w:pPr>
+              <w:jc w:val="left"/>
+              <w:spacing w:after="100" w:before="100" w:line="240"/>
               <w:ind w:firstLine="0" w:left="300" w:right="100"/>
             </w:pPr>
             <w:r xmlns:w="http://schemas.openxmlformats.org/wordprocessingml/2006/main" xmlns:wp="http://schemas.openxmlformats.org/drawingml/2006/wordprocessingDrawing" xmlns:r="http://schemas.openxmlformats.org/officeDocument/2006/relationships" xmlns:w14="http://schemas.microsoft.com/office/word/2010/wordml">
@@ -3244,7 +3348,6 @@
             <w:r xmlns:w="http://schemas.openxmlformats.org/wordprocessingml/2006/main" xmlns:wp="http://schemas.openxmlformats.org/drawingml/2006/wordprocessingDrawing" xmlns:r="http://schemas.openxmlformats.org/officeDocument/2006/relationships" xmlns:w14="http://schemas.microsoft.com/office/word/2010/wordml">
               <w:rPr>
                 <w:rFonts w:ascii="Arial" w:hAnsi="Arial" w:eastAsia="Arial" w:cs="Arial"/>
-                <w:b/>
                 <w:sz w:val="22"/>
                 <w:szCs w:val="22"/>
                 <w:color w:val="000000"/>
@@ -3611,7 +3714,6 @@
             <w:r xmlns:w="http://schemas.openxmlformats.org/wordprocessingml/2006/main" xmlns:wp="http://schemas.openxmlformats.org/drawingml/2006/wordprocessingDrawing" xmlns:r="http://schemas.openxmlformats.org/officeDocument/2006/relationships" xmlns:w14="http://schemas.microsoft.com/office/word/2010/wordml">
               <w:rPr>
                 <w:rFonts w:ascii="Arial" w:hAnsi="Arial" w:eastAsia="Arial" w:cs="Arial"/>
-                <w:b/>
                 <w:sz w:val="22"/>
                 <w:szCs w:val="22"/>
                 <w:color w:val="000000"/>
@@ -3715,6 +3817,494 @@
         </w:trPr>
         <w:tc>
           <w:tcPr>
+            <w:tcBorders/>
+            <w:shd w:val="clear" w:color="auto" w:fill="FFFFFF"/>
+            <w:tcMar>
+              <w:top w:w="0" w:type="dxa"/>
+              <w:bottom w:w="0" w:type="dxa"/>
+              <w:left w:w="0" w:type="dxa"/>
+              <w:right w:w="0" w:type="dxa"/>
+            </w:tcMar>
+            <w:vAlign w:val="top"/>
+          </w:tcPr>
+          <w:p>
+            <w:pPr>
+              <w:jc w:val="left"/>
+              <w:spacing w:after="100" w:before="100" w:line="240"/>
+              <w:ind w:firstLine="0" w:left="100" w:right="100"/>
+            </w:pPr>
+            <w:r xmlns:w="http://schemas.openxmlformats.org/wordprocessingml/2006/main" xmlns:wp="http://schemas.openxmlformats.org/drawingml/2006/wordprocessingDrawing" xmlns:r="http://schemas.openxmlformats.org/officeDocument/2006/relationships" xmlns:w14="http://schemas.microsoft.com/office/word/2010/wordml">
+              <w:rPr>
+                <w:rFonts w:ascii="Arial" w:hAnsi="Arial" w:eastAsia="Arial" w:cs="Arial"/>
+                <w:sz w:val="22"/>
+                <w:szCs w:val="22"/>
+                <w:color w:val="000000"/>
+              </w:rPr>
+              <w:t xml:space="preserve">childrenlikely_takeover</w:t>
+            </w:r>
+          </w:p>
+        </w:tc>
+        <w:tc>
+          <w:tcPr>
+            <w:tcBorders/>
+            <w:shd w:val="clear" w:color="auto" w:fill="FFFFFF"/>
+            <w:tcMar>
+              <w:top w:w="0" w:type="dxa"/>
+              <w:bottom w:w="0" w:type="dxa"/>
+              <w:left w:w="0" w:type="dxa"/>
+              <w:right w:w="0" w:type="dxa"/>
+            </w:tcMar>
+            <w:vAlign w:val="center"/>
+          </w:tcPr>
+          <w:p>
+            <w:pPr>
+              <w:jc w:val="center"/>
+              <w:spacing w:after="100" w:before="100" w:line="240"/>
+              <w:ind w:firstLine="0" w:left="100" w:right="100"/>
+            </w:pPr>
+            <w:r xmlns:w="http://schemas.openxmlformats.org/wordprocessingml/2006/main" xmlns:wp="http://schemas.openxmlformats.org/drawingml/2006/wordprocessingDrawing" xmlns:r="http://schemas.openxmlformats.org/officeDocument/2006/relationships" xmlns:w14="http://schemas.microsoft.com/office/word/2010/wordml">
+              <w:rPr>
+                <w:rFonts w:ascii="Arial" w:hAnsi="Arial" w:eastAsia="Arial" w:cs="Arial"/>
+                <w:sz w:val="22"/>
+                <w:szCs w:val="22"/>
+                <w:color w:val="000000"/>
+              </w:rPr>
+              <w:t xml:space="preserve">457</w:t>
+            </w:r>
+          </w:p>
+        </w:tc>
+        <w:tc>
+          <w:tcPr>
+            <w:tcBorders/>
+            <w:shd w:val="clear" w:color="auto" w:fill="FFFFFF"/>
+            <w:tcMar>
+              <w:top w:w="0" w:type="dxa"/>
+              <w:bottom w:w="0" w:type="dxa"/>
+              <w:left w:w="0" w:type="dxa"/>
+              <w:right w:w="0" w:type="dxa"/>
+            </w:tcMar>
+            <w:vAlign w:val="center"/>
+          </w:tcPr>
+          <w:p>
+            <w:pPr>
+              <w:jc w:val="center"/>
+              <w:spacing w:after="100" w:before="100" w:line="240"/>
+              <w:ind w:firstLine="0" w:left="100" w:right="100"/>
+            </w:pPr>
+            <w:r xmlns:w="http://schemas.openxmlformats.org/wordprocessingml/2006/main" xmlns:wp="http://schemas.openxmlformats.org/drawingml/2006/wordprocessingDrawing" xmlns:r="http://schemas.openxmlformats.org/officeDocument/2006/relationships" xmlns:w14="http://schemas.microsoft.com/office/word/2010/wordml">
+              <w:rPr>
+                <w:rFonts w:ascii="Arial" w:hAnsi="Arial" w:eastAsia="Arial" w:cs="Arial"/>
+                <w:sz w:val="22"/>
+                <w:szCs w:val="22"/>
+                <w:color w:val="000000"/>
+              </w:rPr>
+              <w:t xml:space="preserve">225 (60%)</w:t>
+            </w:r>
+          </w:p>
+        </w:tc>
+        <w:tc>
+          <w:tcPr>
+            <w:tcBorders/>
+            <w:shd w:val="clear" w:color="auto" w:fill="FFFFFF"/>
+            <w:tcMar>
+              <w:top w:w="0" w:type="dxa"/>
+              <w:bottom w:w="0" w:type="dxa"/>
+              <w:left w:w="0" w:type="dxa"/>
+              <w:right w:w="0" w:type="dxa"/>
+            </w:tcMar>
+            <w:vAlign w:val="center"/>
+          </w:tcPr>
+          <w:p>
+            <w:pPr>
+              <w:jc w:val="center"/>
+              <w:spacing w:after="100" w:before="100" w:line="240"/>
+              <w:ind w:firstLine="0" w:left="100" w:right="100"/>
+            </w:pPr>
+            <w:r xmlns:w="http://schemas.openxmlformats.org/wordprocessingml/2006/main" xmlns:wp="http://schemas.openxmlformats.org/drawingml/2006/wordprocessingDrawing" xmlns:r="http://schemas.openxmlformats.org/officeDocument/2006/relationships" xmlns:w14="http://schemas.microsoft.com/office/word/2010/wordml">
+              <w:rPr>
+                <w:rFonts w:ascii="Arial" w:hAnsi="Arial" w:eastAsia="Arial" w:cs="Arial"/>
+                <w:sz w:val="22"/>
+                <w:szCs w:val="22"/>
+                <w:color w:val="000000"/>
+              </w:rPr>
+              <w:t xml:space="preserve">62 (75%)</w:t>
+            </w:r>
+          </w:p>
+        </w:tc>
+      </w:tr>
+      <w:tr>
+        <w:trPr>
+          <w:cantSplit/>
+          <w:trHeight w:val="617" w:hRule="auto"/>
+        </w:trPr>
+        <w:tc>
+          <w:tcPr>
+            <w:tcBorders/>
+            <w:shd w:val="clear" w:color="auto" w:fill="FFFFFF"/>
+            <w:tcMar>
+              <w:top w:w="0" w:type="dxa"/>
+              <w:bottom w:w="0" w:type="dxa"/>
+              <w:left w:w="0" w:type="dxa"/>
+              <w:right w:w="0" w:type="dxa"/>
+            </w:tcMar>
+            <w:vAlign w:val="top"/>
+          </w:tcPr>
+          <w:p>
+            <w:pPr>
+              <w:jc w:val="left"/>
+              <w:spacing w:after="100" w:before="100" w:line="240"/>
+              <w:ind w:firstLine="0" w:left="100" w:right="100"/>
+            </w:pPr>
+            <w:r xmlns:w="http://schemas.openxmlformats.org/wordprocessingml/2006/main" xmlns:wp="http://schemas.openxmlformats.org/drawingml/2006/wordprocessingDrawing" xmlns:r="http://schemas.openxmlformats.org/officeDocument/2006/relationships" xmlns:w14="http://schemas.microsoft.com/office/word/2010/wordml">
+              <w:rPr>
+                <w:rFonts w:ascii="Arial" w:hAnsi="Arial" w:eastAsia="Arial" w:cs="Arial"/>
+                <w:sz w:val="22"/>
+                <w:szCs w:val="22"/>
+                <w:color w:val="000000"/>
+              </w:rPr>
+              <w:t xml:space="preserve">sole_proprietorship</w:t>
+            </w:r>
+          </w:p>
+        </w:tc>
+        <w:tc>
+          <w:tcPr>
+            <w:tcBorders/>
+            <w:shd w:val="clear" w:color="auto" w:fill="FFFFFF"/>
+            <w:tcMar>
+              <w:top w:w="0" w:type="dxa"/>
+              <w:bottom w:w="0" w:type="dxa"/>
+              <w:left w:w="0" w:type="dxa"/>
+              <w:right w:w="0" w:type="dxa"/>
+            </w:tcMar>
+            <w:vAlign w:val="center"/>
+          </w:tcPr>
+          <w:p>
+            <w:pPr>
+              <w:jc w:val="center"/>
+              <w:spacing w:after="100" w:before="100" w:line="240"/>
+              <w:ind w:firstLine="0" w:left="100" w:right="100"/>
+            </w:pPr>
+            <w:r xmlns:w="http://schemas.openxmlformats.org/wordprocessingml/2006/main" xmlns:wp="http://schemas.openxmlformats.org/drawingml/2006/wordprocessingDrawing" xmlns:r="http://schemas.openxmlformats.org/officeDocument/2006/relationships" xmlns:w14="http://schemas.microsoft.com/office/word/2010/wordml">
+              <w:rPr>
+                <w:rFonts w:ascii="Arial" w:hAnsi="Arial" w:eastAsia="Arial" w:cs="Arial"/>
+                <w:sz w:val="22"/>
+                <w:szCs w:val="22"/>
+                <w:color w:val="000000"/>
+              </w:rPr>
+              <w:t xml:space="preserve">457</w:t>
+            </w:r>
+          </w:p>
+        </w:tc>
+        <w:tc>
+          <w:tcPr>
+            <w:tcBorders/>
+            <w:shd w:val="clear" w:color="auto" w:fill="FFFFFF"/>
+            <w:tcMar>
+              <w:top w:w="0" w:type="dxa"/>
+              <w:bottom w:w="0" w:type="dxa"/>
+              <w:left w:w="0" w:type="dxa"/>
+              <w:right w:w="0" w:type="dxa"/>
+            </w:tcMar>
+            <w:vAlign w:val="center"/>
+          </w:tcPr>
+          <w:p>
+            <w:pPr>
+              <w:jc w:val="center"/>
+              <w:spacing w:after="100" w:before="100" w:line="240"/>
+              <w:ind w:firstLine="0" w:left="100" w:right="100"/>
+            </w:pPr>
+            <w:r xmlns:w="http://schemas.openxmlformats.org/wordprocessingml/2006/main" xmlns:wp="http://schemas.openxmlformats.org/drawingml/2006/wordprocessingDrawing" xmlns:r="http://schemas.openxmlformats.org/officeDocument/2006/relationships" xmlns:w14="http://schemas.microsoft.com/office/word/2010/wordml">
+              <w:rPr>
+                <w:rFonts w:ascii="Arial" w:hAnsi="Arial" w:eastAsia="Arial" w:cs="Arial"/>
+                <w:sz w:val="22"/>
+                <w:szCs w:val="22"/>
+                <w:color w:val="000000"/>
+              </w:rPr>
+              <w:t xml:space="preserve">126 (34%)</w:t>
+            </w:r>
+          </w:p>
+        </w:tc>
+        <w:tc>
+          <w:tcPr>
+            <w:tcBorders/>
+            <w:shd w:val="clear" w:color="auto" w:fill="FFFFFF"/>
+            <w:tcMar>
+              <w:top w:w="0" w:type="dxa"/>
+              <w:bottom w:w="0" w:type="dxa"/>
+              <w:left w:w="0" w:type="dxa"/>
+              <w:right w:w="0" w:type="dxa"/>
+            </w:tcMar>
+            <w:vAlign w:val="center"/>
+          </w:tcPr>
+          <w:p>
+            <w:pPr>
+              <w:jc w:val="center"/>
+              <w:spacing w:after="100" w:before="100" w:line="240"/>
+              <w:ind w:firstLine="0" w:left="100" w:right="100"/>
+            </w:pPr>
+            <w:r xmlns:w="http://schemas.openxmlformats.org/wordprocessingml/2006/main" xmlns:wp="http://schemas.openxmlformats.org/drawingml/2006/wordprocessingDrawing" xmlns:r="http://schemas.openxmlformats.org/officeDocument/2006/relationships" xmlns:w14="http://schemas.microsoft.com/office/word/2010/wordml">
+              <w:rPr>
+                <w:rFonts w:ascii="Arial" w:hAnsi="Arial" w:eastAsia="Arial" w:cs="Arial"/>
+                <w:sz w:val="22"/>
+                <w:szCs w:val="22"/>
+                <w:color w:val="000000"/>
+              </w:rPr>
+              <w:t xml:space="preserve">21 (25%)</w:t>
+            </w:r>
+          </w:p>
+        </w:tc>
+      </w:tr>
+      <w:tr>
+        <w:trPr>
+          <w:cantSplit/>
+          <w:trHeight w:val="617" w:hRule="auto"/>
+        </w:trPr>
+        <w:tc>
+          <w:tcPr>
+            <w:tcBorders/>
+            <w:shd w:val="clear" w:color="auto" w:fill="FFFFFF"/>
+            <w:tcMar>
+              <w:top w:w="0" w:type="dxa"/>
+              <w:bottom w:w="0" w:type="dxa"/>
+              <w:left w:w="0" w:type="dxa"/>
+              <w:right w:w="0" w:type="dxa"/>
+            </w:tcMar>
+            <w:vAlign w:val="top"/>
+          </w:tcPr>
+          <w:p>
+            <w:pPr>
+              <w:jc w:val="left"/>
+              <w:spacing w:after="100" w:before="100" w:line="240"/>
+              <w:ind w:firstLine="0" w:left="100" w:right="100"/>
+            </w:pPr>
+            <w:r xmlns:w="http://schemas.openxmlformats.org/wordprocessingml/2006/main" xmlns:wp="http://schemas.openxmlformats.org/drawingml/2006/wordprocessingDrawing" xmlns:r="http://schemas.openxmlformats.org/officeDocument/2006/relationships" xmlns:w14="http://schemas.microsoft.com/office/word/2010/wordml">
+              <w:rPr>
+                <w:rFonts w:ascii="Arial" w:hAnsi="Arial" w:eastAsia="Arial" w:cs="Arial"/>
+                <w:sz w:val="22"/>
+                <w:szCs w:val="22"/>
+                <w:color w:val="000000"/>
+              </w:rPr>
+              <w:t xml:space="preserve">partnership</w:t>
+            </w:r>
+          </w:p>
+        </w:tc>
+        <w:tc>
+          <w:tcPr>
+            <w:tcBorders/>
+            <w:shd w:val="clear" w:color="auto" w:fill="FFFFFF"/>
+            <w:tcMar>
+              <w:top w:w="0" w:type="dxa"/>
+              <w:bottom w:w="0" w:type="dxa"/>
+              <w:left w:w="0" w:type="dxa"/>
+              <w:right w:w="0" w:type="dxa"/>
+            </w:tcMar>
+            <w:vAlign w:val="center"/>
+          </w:tcPr>
+          <w:p>
+            <w:pPr>
+              <w:jc w:val="center"/>
+              <w:spacing w:after="100" w:before="100" w:line="240"/>
+              <w:ind w:firstLine="0" w:left="100" w:right="100"/>
+            </w:pPr>
+            <w:r xmlns:w="http://schemas.openxmlformats.org/wordprocessingml/2006/main" xmlns:wp="http://schemas.openxmlformats.org/drawingml/2006/wordprocessingDrawing" xmlns:r="http://schemas.openxmlformats.org/officeDocument/2006/relationships" xmlns:w14="http://schemas.microsoft.com/office/word/2010/wordml">
+              <w:rPr>
+                <w:rFonts w:ascii="Arial" w:hAnsi="Arial" w:eastAsia="Arial" w:cs="Arial"/>
+                <w:sz w:val="22"/>
+                <w:szCs w:val="22"/>
+                <w:color w:val="000000"/>
+              </w:rPr>
+              <w:t xml:space="preserve">457</w:t>
+            </w:r>
+          </w:p>
+        </w:tc>
+        <w:tc>
+          <w:tcPr>
+            <w:tcBorders/>
+            <w:shd w:val="clear" w:color="auto" w:fill="FFFFFF"/>
+            <w:tcMar>
+              <w:top w:w="0" w:type="dxa"/>
+              <w:bottom w:w="0" w:type="dxa"/>
+              <w:left w:w="0" w:type="dxa"/>
+              <w:right w:w="0" w:type="dxa"/>
+            </w:tcMar>
+            <w:vAlign w:val="center"/>
+          </w:tcPr>
+          <w:p>
+            <w:pPr>
+              <w:jc w:val="center"/>
+              <w:spacing w:after="100" w:before="100" w:line="240"/>
+              <w:ind w:firstLine="0" w:left="100" w:right="100"/>
+            </w:pPr>
+            <w:r xmlns:w="http://schemas.openxmlformats.org/wordprocessingml/2006/main" xmlns:wp="http://schemas.openxmlformats.org/drawingml/2006/wordprocessingDrawing" xmlns:r="http://schemas.openxmlformats.org/officeDocument/2006/relationships" xmlns:w14="http://schemas.microsoft.com/office/word/2010/wordml">
+              <w:rPr>
+                <w:rFonts w:ascii="Arial" w:hAnsi="Arial" w:eastAsia="Arial" w:cs="Arial"/>
+                <w:sz w:val="22"/>
+                <w:szCs w:val="22"/>
+                <w:color w:val="000000"/>
+              </w:rPr>
+              <w:t xml:space="preserve">59 (16%)</w:t>
+            </w:r>
+          </w:p>
+        </w:tc>
+        <w:tc>
+          <w:tcPr>
+            <w:tcBorders/>
+            <w:shd w:val="clear" w:color="auto" w:fill="FFFFFF"/>
+            <w:tcMar>
+              <w:top w:w="0" w:type="dxa"/>
+              <w:bottom w:w="0" w:type="dxa"/>
+              <w:left w:w="0" w:type="dxa"/>
+              <w:right w:w="0" w:type="dxa"/>
+            </w:tcMar>
+            <w:vAlign w:val="center"/>
+          </w:tcPr>
+          <w:p>
+            <w:pPr>
+              <w:jc w:val="center"/>
+              <w:spacing w:after="100" w:before="100" w:line="240"/>
+              <w:ind w:firstLine="0" w:left="100" w:right="100"/>
+            </w:pPr>
+            <w:r xmlns:w="http://schemas.openxmlformats.org/wordprocessingml/2006/main" xmlns:wp="http://schemas.openxmlformats.org/drawingml/2006/wordprocessingDrawing" xmlns:r="http://schemas.openxmlformats.org/officeDocument/2006/relationships" xmlns:w14="http://schemas.microsoft.com/office/word/2010/wordml">
+              <w:rPr>
+                <w:rFonts w:ascii="Arial" w:hAnsi="Arial" w:eastAsia="Arial" w:cs="Arial"/>
+                <w:sz w:val="22"/>
+                <w:szCs w:val="22"/>
+                <w:color w:val="000000"/>
+              </w:rPr>
+              <w:t xml:space="preserve">10 (12%)</w:t>
+            </w:r>
+          </w:p>
+        </w:tc>
+      </w:tr>
+      <w:tr>
+        <w:trPr>
+          <w:cantSplit/>
+          <w:trHeight w:val="617" w:hRule="auto"/>
+        </w:trPr>
+        <w:tc>
+          <w:tcPr>
+            <w:tcBorders/>
+            <w:shd w:val="clear" w:color="auto" w:fill="FFFFFF"/>
+            <w:tcMar>
+              <w:top w:w="0" w:type="dxa"/>
+              <w:bottom w:w="0" w:type="dxa"/>
+              <w:left w:w="0" w:type="dxa"/>
+              <w:right w:w="0" w:type="dxa"/>
+            </w:tcMar>
+            <w:vAlign w:val="top"/>
+          </w:tcPr>
+          <w:p>
+            <w:pPr>
+              <w:jc w:val="left"/>
+              <w:spacing w:after="100" w:before="100" w:line="240"/>
+              <w:ind w:firstLine="0" w:left="100" w:right="100"/>
+            </w:pPr>
+            <w:r xmlns:w="http://schemas.openxmlformats.org/wordprocessingml/2006/main" xmlns:wp="http://schemas.openxmlformats.org/drawingml/2006/wordprocessingDrawing" xmlns:r="http://schemas.openxmlformats.org/officeDocument/2006/relationships" xmlns:w14="http://schemas.microsoft.com/office/word/2010/wordml">
+              <w:rPr>
+                <w:rFonts w:ascii="Arial" w:hAnsi="Arial" w:eastAsia="Arial" w:cs="Arial"/>
+                <w:sz w:val="22"/>
+                <w:szCs w:val="22"/>
+                <w:color w:val="000000"/>
+              </w:rPr>
+              <w:t xml:space="preserve">familycorporation</w:t>
+            </w:r>
+          </w:p>
+        </w:tc>
+        <w:tc>
+          <w:tcPr>
+            <w:tcBorders/>
+            <w:shd w:val="clear" w:color="auto" w:fill="FFFFFF"/>
+            <w:tcMar>
+              <w:top w:w="0" w:type="dxa"/>
+              <w:bottom w:w="0" w:type="dxa"/>
+              <w:left w:w="0" w:type="dxa"/>
+              <w:right w:w="0" w:type="dxa"/>
+            </w:tcMar>
+            <w:vAlign w:val="center"/>
+          </w:tcPr>
+          <w:p>
+            <w:pPr>
+              <w:jc w:val="center"/>
+              <w:spacing w:after="100" w:before="100" w:line="240"/>
+              <w:ind w:firstLine="0" w:left="100" w:right="100"/>
+            </w:pPr>
+            <w:r xmlns:w="http://schemas.openxmlformats.org/wordprocessingml/2006/main" xmlns:wp="http://schemas.openxmlformats.org/drawingml/2006/wordprocessingDrawing" xmlns:r="http://schemas.openxmlformats.org/officeDocument/2006/relationships" xmlns:w14="http://schemas.microsoft.com/office/word/2010/wordml">
+              <w:rPr>
+                <w:rFonts w:ascii="Arial" w:hAnsi="Arial" w:eastAsia="Arial" w:cs="Arial"/>
+                <w:sz w:val="22"/>
+                <w:szCs w:val="22"/>
+                <w:color w:val="000000"/>
+              </w:rPr>
+              <w:t xml:space="preserve">457</w:t>
+            </w:r>
+          </w:p>
+        </w:tc>
+        <w:tc>
+          <w:tcPr>
+            <w:tcBorders/>
+            <w:shd w:val="clear" w:color="auto" w:fill="FFFFFF"/>
+            <w:tcMar>
+              <w:top w:w="0" w:type="dxa"/>
+              <w:bottom w:w="0" w:type="dxa"/>
+              <w:left w:w="0" w:type="dxa"/>
+              <w:right w:w="0" w:type="dxa"/>
+            </w:tcMar>
+            <w:vAlign w:val="center"/>
+          </w:tcPr>
+          <w:p>
+            <w:pPr>
+              <w:jc w:val="center"/>
+              <w:spacing w:after="100" w:before="100" w:line="240"/>
+              <w:ind w:firstLine="0" w:left="100" w:right="100"/>
+            </w:pPr>
+            <w:r xmlns:w="http://schemas.openxmlformats.org/wordprocessingml/2006/main" xmlns:wp="http://schemas.openxmlformats.org/drawingml/2006/wordprocessingDrawing" xmlns:r="http://schemas.openxmlformats.org/officeDocument/2006/relationships" xmlns:w14="http://schemas.microsoft.com/office/word/2010/wordml">
+              <w:rPr>
+                <w:rFonts w:ascii="Arial" w:hAnsi="Arial" w:eastAsia="Arial" w:cs="Arial"/>
+                <w:sz w:val="22"/>
+                <w:szCs w:val="22"/>
+                <w:color w:val="000000"/>
+              </w:rPr>
+              <w:t xml:space="preserve">178 (48%)</w:t>
+            </w:r>
+          </w:p>
+        </w:tc>
+        <w:tc>
+          <w:tcPr>
+            <w:tcBorders/>
+            <w:shd w:val="clear" w:color="auto" w:fill="FFFFFF"/>
+            <w:tcMar>
+              <w:top w:w="0" w:type="dxa"/>
+              <w:bottom w:w="0" w:type="dxa"/>
+              <w:left w:w="0" w:type="dxa"/>
+              <w:right w:w="0" w:type="dxa"/>
+            </w:tcMar>
+            <w:vAlign w:val="center"/>
+          </w:tcPr>
+          <w:p>
+            <w:pPr>
+              <w:jc w:val="center"/>
+              <w:spacing w:after="100" w:before="100" w:line="240"/>
+              <w:ind w:firstLine="0" w:left="100" w:right="100"/>
+            </w:pPr>
+            <w:r xmlns:w="http://schemas.openxmlformats.org/wordprocessingml/2006/main" xmlns:wp="http://schemas.openxmlformats.org/drawingml/2006/wordprocessingDrawing" xmlns:r="http://schemas.openxmlformats.org/officeDocument/2006/relationships" xmlns:w14="http://schemas.microsoft.com/office/word/2010/wordml">
+              <w:rPr>
+                <w:rFonts w:ascii="Arial" w:hAnsi="Arial" w:eastAsia="Arial" w:cs="Arial"/>
+                <w:sz w:val="22"/>
+                <w:szCs w:val="22"/>
+                <w:color w:val="000000"/>
+              </w:rPr>
+              <w:t xml:space="preserve">49 (59%)</w:t>
+            </w:r>
+          </w:p>
+        </w:tc>
+      </w:tr>
+      <w:tr>
+        <w:trPr>
+          <w:cantSplit/>
+          <w:trHeight w:val="617" w:hRule="auto"/>
+        </w:trPr>
+        <w:tc>
+          <w:tcPr>
             <w:tcBorders>
               <w:bottom w:val="single" w:sz="8" w:space="0" w:color="000000"/>
             </w:tcBorders>
@@ -3736,12 +4326,11 @@
             <w:r xmlns:w="http://schemas.openxmlformats.org/wordprocessingml/2006/main" xmlns:wp="http://schemas.openxmlformats.org/drawingml/2006/wordprocessingDrawing" xmlns:r="http://schemas.openxmlformats.org/officeDocument/2006/relationships" xmlns:w14="http://schemas.microsoft.com/office/word/2010/wordml">
               <w:rPr>
                 <w:rFonts w:ascii="Arial" w:hAnsi="Arial" w:eastAsia="Arial" w:cs="Arial"/>
-                <w:b/>
-                <w:sz w:val="22"/>
-                <w:szCs w:val="22"/>
-                <w:color w:val="000000"/>
-              </w:rPr>
-              <w:t xml:space="preserve">childrenlikely_takeover</w:t>
+                <w:sz w:val="22"/>
+                <w:szCs w:val="22"/>
+                <w:color w:val="000000"/>
+              </w:rPr>
+              <w:t xml:space="preserve">nonfam_corporation</w:t>
             </w:r>
           </w:p>
         </w:tc>
@@ -3803,7 +4392,7 @@
                 <w:szCs w:val="22"/>
                 <w:color w:val="000000"/>
               </w:rPr>
-              <w:t xml:space="preserve">225 (60%)</w:t>
+              <w:t xml:space="preserve">4 (1.1%)</w:t>
             </w:r>
           </w:p>
         </w:tc>
@@ -3834,7 +4423,7 @@
                 <w:szCs w:val="22"/>
                 <w:color w:val="000000"/>
               </w:rPr>
-              <w:t xml:space="preserve">62 (75%)</w:t>
+              <w:t xml:space="preserve">2 (2.4%)</w:t>
             </w:r>
           </w:p>
         </w:tc>

</xml_diff>